<commit_message>
Update Evolucion de obligatorio IA.docx
</commit_message>
<xml_diff>
--- a/Carpole_last_version/Evolucion de obligatorio IA.docx
+++ b/Carpole_last_version/Evolucion de obligatorio IA.docx
@@ -463,21 +463,7 @@
         <w:rPr>
           <w:lang w:val="es-ES"/>
         </w:rPr>
-        <w:t xml:space="preserve"> máximas obtenidas, mínimas y promedio en base a los episodios </w:t>
-      </w:r>
-      <w:proofErr w:type="gramStart"/>
-      <w:r>
-        <w:rPr>
-          <w:lang w:val="es-ES"/>
-        </w:rPr>
-        <w:t>generados  y</w:t>
-      </w:r>
-      <w:proofErr w:type="gramEnd"/>
-      <w:r>
-        <w:rPr>
-          <w:lang w:val="es-ES"/>
-        </w:rPr>
-        <w:t xml:space="preserve"> se guardan las </w:t>
+        <w:t xml:space="preserve"> máximas obtenidas, mínimas y promedio en base a los episodios generados  y se guardan las </w:t>
       </w:r>
       <w:proofErr w:type="spellStart"/>
       <w:r>
@@ -529,6 +515,7 @@
       </w:pPr>
       <w:r>
         <w:rPr>
+          <w:noProof/>
           <w:lang w:val="es-ES"/>
         </w:rPr>
         <w:lastRenderedPageBreak/>
@@ -677,6 +664,7 @@
       </w:pPr>
       <w:r>
         <w:rPr>
+          <w:noProof/>
           <w:lang w:val="es-ES"/>
         </w:rPr>
         <w:drawing>
@@ -801,24 +789,3239 @@
     <w:p>
       <w:pPr>
         <w:rPr>
+          <w:lang w:val="es-ES"/>
+        </w:rPr>
+      </w:pPr>
+      <w:r>
+        <w:rPr>
+          <w:lang w:val="es-ES"/>
+        </w:rPr>
+        <w:lastRenderedPageBreak/>
+        <w:t>V5</w:t>
+      </w:r>
+    </w:p>
+    <w:p>
+      <w:pPr>
+        <w:rPr>
+          <w:lang w:val="es-ES"/>
+        </w:rPr>
+      </w:pPr>
+      <w:r>
+        <w:rPr>
+          <w:lang w:val="es-ES"/>
+        </w:rPr>
+        <w:t xml:space="preserve">Debido a que se percibe que el modelo no está aprendiendo de las iteraciones realizadas, se decide comenzar nuevamente, cambiando el enfoque para una solución que solamente considere la velocidad angular y ángulo del pole para, posteriormente, incluir  la velocidad y ubicación del </w:t>
+      </w:r>
+      <w:proofErr w:type="spellStart"/>
+      <w:r>
+        <w:rPr>
+          <w:lang w:val="es-ES"/>
+        </w:rPr>
+        <w:t>cart</w:t>
+      </w:r>
+      <w:proofErr w:type="spellEnd"/>
+      <w:r>
+        <w:rPr>
+          <w:lang w:val="es-ES"/>
+        </w:rPr>
+        <w:t xml:space="preserve"> en las dimensiones de la </w:t>
+      </w:r>
+      <w:proofErr w:type="spellStart"/>
+      <w:r>
+        <w:rPr>
+          <w:lang w:val="es-ES"/>
+        </w:rPr>
+        <w:t>Qtable</w:t>
+      </w:r>
+      <w:proofErr w:type="spellEnd"/>
+      <w:r>
+        <w:rPr>
+          <w:lang w:val="es-ES"/>
+        </w:rPr>
+        <w:t>.</w:t>
+      </w:r>
+    </w:p>
+    <w:p>
+      <w:pPr>
+        <w:rPr>
+          <w:lang w:val="es-ES"/>
+        </w:rPr>
+      </w:pPr>
+      <w:r>
+        <w:rPr>
+          <w:lang w:val="es-ES"/>
+        </w:rPr>
+        <w:t xml:space="preserve">En el desarrollo del código, se decide implementar la discretización con </w:t>
+      </w:r>
+      <w:proofErr w:type="spellStart"/>
+      <w:r>
+        <w:rPr>
+          <w:lang w:val="es-ES"/>
+        </w:rPr>
+        <w:t>KBinsDiscretizer</w:t>
+      </w:r>
+      <w:proofErr w:type="spellEnd"/>
+      <w:r>
+        <w:rPr>
+          <w:lang w:val="es-ES"/>
+        </w:rPr>
+        <w:t xml:space="preserve"> importándolo desde </w:t>
+      </w:r>
+      <w:proofErr w:type="spellStart"/>
+      <w:r>
+        <w:rPr>
+          <w:lang w:val="es-ES"/>
+        </w:rPr>
+        <w:t>sklearn.preprocessing</w:t>
+      </w:r>
+      <w:proofErr w:type="spellEnd"/>
+      <w:r>
+        <w:rPr>
+          <w:lang w:val="es-ES"/>
+        </w:rPr>
+        <w:t>.</w:t>
+      </w:r>
+    </w:p>
+    <w:p>
+      <w:pPr>
+        <w:rPr>
+          <w:lang w:val="es-ES"/>
+        </w:rPr>
+      </w:pPr>
+      <w:r>
+        <w:rPr>
+          <w:lang w:val="es-ES"/>
+        </w:rPr>
+        <w:t xml:space="preserve">Se continua con la grafica de los </w:t>
+      </w:r>
+      <w:proofErr w:type="spellStart"/>
+      <w:r>
+        <w:rPr>
+          <w:lang w:val="es-ES"/>
+        </w:rPr>
+        <w:t>rewards</w:t>
+      </w:r>
+      <w:proofErr w:type="spellEnd"/>
+      <w:r>
+        <w:rPr>
+          <w:lang w:val="es-ES"/>
+        </w:rPr>
+        <w:t xml:space="preserve"> obtenidos y corriendo una iteración de apenas 100 episodios de entrenamiento se genera la siguiente </w:t>
+      </w:r>
+      <w:proofErr w:type="spellStart"/>
+      <w:r>
+        <w:rPr>
+          <w:lang w:val="es-ES"/>
+        </w:rPr>
+        <w:t>grafica</w:t>
+      </w:r>
+      <w:proofErr w:type="spellEnd"/>
+      <w:r>
+        <w:rPr>
+          <w:lang w:val="es-ES"/>
+        </w:rPr>
+        <w:t>:</w:t>
+      </w:r>
+    </w:p>
+    <w:p>
+      <w:pPr>
+        <w:rPr>
+          <w:lang w:val="es-ES"/>
+        </w:rPr>
+      </w:pPr>
+    </w:p>
+    <w:p>
+      <w:pPr>
+        <w:rPr>
+          <w:lang w:val="es-ES"/>
+        </w:rPr>
+      </w:pPr>
+      <w:r>
+        <w:rPr>
+          <w:lang w:val="es-ES"/>
+        </w:rPr>
+        <w:drawing>
+          <wp:inline distT="0" distB="0" distL="0" distR="0" wp14:anchorId="48357EA1" wp14:editId="265B33EA">
+            <wp:extent cx="5400040" cy="4149090"/>
+            <wp:effectExtent l="0" t="0" r="0" b="3810"/>
+            <wp:docPr id="3" name="Imagen 3"/>
+            <wp:cNvGraphicFramePr>
+              <a:graphicFrameLocks xmlns:a="http://schemas.openxmlformats.org/drawingml/2006/main" noChangeAspect="1"/>
+            </wp:cNvGraphicFramePr>
+            <a:graphic xmlns:a="http://schemas.openxmlformats.org/drawingml/2006/main">
+              <a:graphicData uri="http://schemas.openxmlformats.org/drawingml/2006/picture">
+                <pic:pic xmlns:pic="http://schemas.openxmlformats.org/drawingml/2006/picture">
+                  <pic:nvPicPr>
+                    <pic:cNvPr id="1" name=""/>
+                    <pic:cNvPicPr/>
+                  </pic:nvPicPr>
+                  <pic:blipFill>
+                    <a:blip r:embed="rId7"/>
+                    <a:stretch>
+                      <a:fillRect/>
+                    </a:stretch>
+                  </pic:blipFill>
+                  <pic:spPr>
+                    <a:xfrm>
+                      <a:off x="0" y="0"/>
+                      <a:ext cx="5400040" cy="4149090"/>
+                    </a:xfrm>
+                    <a:prstGeom prst="rect">
+                      <a:avLst/>
+                    </a:prstGeom>
+                  </pic:spPr>
+                </pic:pic>
+              </a:graphicData>
+            </a:graphic>
+          </wp:inline>
+        </w:drawing>
+      </w:r>
+    </w:p>
+    <w:p>
+      <w:pPr>
+        <w:rPr>
+          <w:lang w:val="es-ES"/>
+        </w:rPr>
+      </w:pPr>
+      <w:r>
+        <w:rPr>
+          <w:lang w:val="es-ES"/>
+        </w:rPr>
+        <w:t xml:space="preserve">Por lo que se utiliza la </w:t>
+      </w:r>
+      <w:proofErr w:type="spellStart"/>
+      <w:r>
+        <w:rPr>
+          <w:lang w:val="es-ES"/>
+        </w:rPr>
+        <w:t>qtable</w:t>
+      </w:r>
+      <w:proofErr w:type="spellEnd"/>
+      <w:r>
+        <w:rPr>
+          <w:lang w:val="es-ES"/>
+        </w:rPr>
+        <w:t xml:space="preserve"> guardada en la iteración 80.</w:t>
+      </w:r>
+    </w:p>
+    <w:p>
+      <w:pPr>
+        <w:rPr>
+          <w:lang w:val="es-ES"/>
+        </w:rPr>
+      </w:pPr>
+      <w:r>
+        <w:rPr>
+          <w:lang w:val="es-ES"/>
+        </w:rPr>
+        <w:t>Al correr una simulación de 100 episodios se obtiene</w:t>
+      </w:r>
+    </w:p>
+    <w:p>
+      <w:pPr>
+        <w:rPr>
+          <w:lang w:val="es-ES"/>
+        </w:rPr>
+      </w:pPr>
+      <w:r>
+        <w:rPr>
+          <w:lang w:val="es-ES"/>
+        </w:rPr>
+        <w:t xml:space="preserve">Episodio:  0  </w:t>
+      </w:r>
+      <w:proofErr w:type="spellStart"/>
+      <w:r>
+        <w:rPr>
+          <w:lang w:val="es-ES"/>
+        </w:rPr>
+        <w:t>Reward</w:t>
+      </w:r>
+      <w:proofErr w:type="spellEnd"/>
+      <w:r>
+        <w:rPr>
+          <w:lang w:val="es-ES"/>
+        </w:rPr>
+        <w:t xml:space="preserve"> obtenido:  29.0</w:t>
+      </w:r>
+    </w:p>
+    <w:p>
+      <w:pPr>
+        <w:rPr>
+          <w:lang w:val="es-ES"/>
+        </w:rPr>
+      </w:pPr>
+      <w:r>
+        <w:rPr>
+          <w:lang w:val="es-ES"/>
+        </w:rPr>
+        <w:t xml:space="preserve">Episodio:  1  </w:t>
+      </w:r>
+      <w:proofErr w:type="spellStart"/>
+      <w:r>
+        <w:rPr>
+          <w:lang w:val="es-ES"/>
+        </w:rPr>
+        <w:t>Reward</w:t>
+      </w:r>
+      <w:proofErr w:type="spellEnd"/>
+      <w:r>
+        <w:rPr>
+          <w:lang w:val="es-ES"/>
+        </w:rPr>
+        <w:t xml:space="preserve"> obtenido:  14.0</w:t>
+      </w:r>
+    </w:p>
+    <w:p>
+      <w:pPr>
+        <w:rPr>
+          <w:lang w:val="es-ES"/>
+        </w:rPr>
+      </w:pPr>
+      <w:r>
+        <w:rPr>
+          <w:lang w:val="es-ES"/>
+        </w:rPr>
+        <w:t xml:space="preserve">Episodio:  2  </w:t>
+      </w:r>
+      <w:proofErr w:type="spellStart"/>
+      <w:r>
+        <w:rPr>
+          <w:lang w:val="es-ES"/>
+        </w:rPr>
+        <w:t>Reward</w:t>
+      </w:r>
+      <w:proofErr w:type="spellEnd"/>
+      <w:r>
+        <w:rPr>
+          <w:lang w:val="es-ES"/>
+        </w:rPr>
+        <w:t xml:space="preserve"> obtenido:  31.0</w:t>
+      </w:r>
+    </w:p>
+    <w:p>
+      <w:pPr>
+        <w:rPr>
+          <w:lang w:val="es-ES"/>
+        </w:rPr>
+      </w:pPr>
+      <w:r>
+        <w:rPr>
+          <w:lang w:val="es-ES"/>
+        </w:rPr>
+        <w:t xml:space="preserve">Episodio:  3  </w:t>
+      </w:r>
+      <w:proofErr w:type="spellStart"/>
+      <w:r>
+        <w:rPr>
+          <w:lang w:val="es-ES"/>
+        </w:rPr>
+        <w:t>Reward</w:t>
+      </w:r>
+      <w:proofErr w:type="spellEnd"/>
+      <w:r>
+        <w:rPr>
+          <w:lang w:val="es-ES"/>
+        </w:rPr>
+        <w:t xml:space="preserve"> obtenido:  39.0</w:t>
+      </w:r>
+    </w:p>
+    <w:p>
+      <w:pPr>
+        <w:rPr>
+          <w:lang w:val="es-ES"/>
+        </w:rPr>
+      </w:pPr>
+      <w:r>
+        <w:rPr>
+          <w:lang w:val="es-ES"/>
+        </w:rPr>
+        <w:t xml:space="preserve">Episodio:  4  </w:t>
+      </w:r>
+      <w:proofErr w:type="spellStart"/>
+      <w:r>
+        <w:rPr>
+          <w:lang w:val="es-ES"/>
+        </w:rPr>
+        <w:t>Reward</w:t>
+      </w:r>
+      <w:proofErr w:type="spellEnd"/>
+      <w:r>
+        <w:rPr>
+          <w:lang w:val="es-ES"/>
+        </w:rPr>
+        <w:t xml:space="preserve"> obtenido:  14.0</w:t>
+      </w:r>
+    </w:p>
+    <w:p>
+      <w:pPr>
+        <w:rPr>
+          <w:lang w:val="es-ES"/>
+        </w:rPr>
+      </w:pPr>
+      <w:r>
+        <w:rPr>
+          <w:lang w:val="es-ES"/>
+        </w:rPr>
+        <w:t xml:space="preserve">Episodio:  5  </w:t>
+      </w:r>
+      <w:proofErr w:type="spellStart"/>
+      <w:r>
+        <w:rPr>
+          <w:lang w:val="es-ES"/>
+        </w:rPr>
+        <w:t>Reward</w:t>
+      </w:r>
+      <w:proofErr w:type="spellEnd"/>
+      <w:r>
+        <w:rPr>
+          <w:lang w:val="es-ES"/>
+        </w:rPr>
+        <w:t xml:space="preserve"> obtenido:  37.0</w:t>
+      </w:r>
+    </w:p>
+    <w:p>
+      <w:pPr>
+        <w:rPr>
+          <w:lang w:val="es-ES"/>
+        </w:rPr>
+      </w:pPr>
+      <w:r>
+        <w:rPr>
+          <w:lang w:val="es-ES"/>
+        </w:rPr>
+        <w:lastRenderedPageBreak/>
+        <w:t xml:space="preserve">Episodio:  6  </w:t>
+      </w:r>
+      <w:proofErr w:type="spellStart"/>
+      <w:r>
+        <w:rPr>
+          <w:lang w:val="es-ES"/>
+        </w:rPr>
+        <w:t>Reward</w:t>
+      </w:r>
+      <w:proofErr w:type="spellEnd"/>
+      <w:r>
+        <w:rPr>
+          <w:lang w:val="es-ES"/>
+        </w:rPr>
+        <w:t xml:space="preserve"> obtenido:  45.0</w:t>
+      </w:r>
+    </w:p>
+    <w:p>
+      <w:pPr>
+        <w:rPr>
+          <w:lang w:val="es-ES"/>
+        </w:rPr>
+      </w:pPr>
+      <w:r>
+        <w:rPr>
+          <w:lang w:val="es-ES"/>
+        </w:rPr>
+        <w:t xml:space="preserve">Episodio:  7  </w:t>
+      </w:r>
+      <w:proofErr w:type="spellStart"/>
+      <w:r>
+        <w:rPr>
+          <w:lang w:val="es-ES"/>
+        </w:rPr>
+        <w:t>Reward</w:t>
+      </w:r>
+      <w:proofErr w:type="spellEnd"/>
+      <w:r>
+        <w:rPr>
+          <w:lang w:val="es-ES"/>
+        </w:rPr>
+        <w:t xml:space="preserve"> obtenido:  37.0</w:t>
+      </w:r>
+    </w:p>
+    <w:p>
+      <w:pPr>
+        <w:rPr>
+          <w:lang w:val="es-ES"/>
+        </w:rPr>
+      </w:pPr>
+      <w:r>
+        <w:rPr>
+          <w:lang w:val="es-ES"/>
+        </w:rPr>
+        <w:t xml:space="preserve">Episodio:  8  </w:t>
+      </w:r>
+      <w:proofErr w:type="spellStart"/>
+      <w:r>
+        <w:rPr>
+          <w:lang w:val="es-ES"/>
+        </w:rPr>
+        <w:t>Reward</w:t>
+      </w:r>
+      <w:proofErr w:type="spellEnd"/>
+      <w:r>
+        <w:rPr>
+          <w:lang w:val="es-ES"/>
+        </w:rPr>
+        <w:t xml:space="preserve"> obtenido:  15.0</w:t>
+      </w:r>
+    </w:p>
+    <w:p>
+      <w:pPr>
+        <w:rPr>
+          <w:lang w:val="es-ES"/>
+        </w:rPr>
+      </w:pPr>
+      <w:r>
+        <w:rPr>
+          <w:lang w:val="es-ES"/>
+        </w:rPr>
+        <w:t xml:space="preserve">Episodio:  9  </w:t>
+      </w:r>
+      <w:proofErr w:type="spellStart"/>
+      <w:r>
+        <w:rPr>
+          <w:lang w:val="es-ES"/>
+        </w:rPr>
+        <w:t>Reward</w:t>
+      </w:r>
+      <w:proofErr w:type="spellEnd"/>
+      <w:r>
+        <w:rPr>
+          <w:lang w:val="es-ES"/>
+        </w:rPr>
+        <w:t xml:space="preserve"> obtenido:  63.0</w:t>
+      </w:r>
+    </w:p>
+    <w:p>
+      <w:pPr>
+        <w:rPr>
+          <w:lang w:val="es-ES"/>
+        </w:rPr>
+      </w:pPr>
+      <w:r>
+        <w:rPr>
+          <w:lang w:val="es-ES"/>
+        </w:rPr>
+        <w:t xml:space="preserve">Episodio:  10  </w:t>
+      </w:r>
+      <w:proofErr w:type="spellStart"/>
+      <w:r>
+        <w:rPr>
+          <w:lang w:val="es-ES"/>
+        </w:rPr>
+        <w:t>Reward</w:t>
+      </w:r>
+      <w:proofErr w:type="spellEnd"/>
+      <w:r>
+        <w:rPr>
+          <w:lang w:val="es-ES"/>
+        </w:rPr>
+        <w:t xml:space="preserve"> obtenido:  42.0</w:t>
+      </w:r>
+    </w:p>
+    <w:p>
+      <w:pPr>
+        <w:rPr>
+          <w:lang w:val="es-ES"/>
+        </w:rPr>
+      </w:pPr>
+      <w:r>
+        <w:rPr>
+          <w:lang w:val="es-ES"/>
+        </w:rPr>
+        <w:t xml:space="preserve">Episodio:  11  </w:t>
+      </w:r>
+      <w:proofErr w:type="spellStart"/>
+      <w:r>
+        <w:rPr>
+          <w:lang w:val="es-ES"/>
+        </w:rPr>
+        <w:t>Reward</w:t>
+      </w:r>
+      <w:proofErr w:type="spellEnd"/>
+      <w:r>
+        <w:rPr>
+          <w:lang w:val="es-ES"/>
+        </w:rPr>
+        <w:t xml:space="preserve"> obtenido:  27.0</w:t>
+      </w:r>
+    </w:p>
+    <w:p>
+      <w:pPr>
+        <w:rPr>
+          <w:lang w:val="es-ES"/>
+        </w:rPr>
+      </w:pPr>
+      <w:r>
+        <w:rPr>
+          <w:lang w:val="es-ES"/>
+        </w:rPr>
+        <w:t xml:space="preserve">Episodio:  12  </w:t>
+      </w:r>
+      <w:proofErr w:type="spellStart"/>
+      <w:r>
+        <w:rPr>
+          <w:lang w:val="es-ES"/>
+        </w:rPr>
+        <w:t>Reward</w:t>
+      </w:r>
+      <w:proofErr w:type="spellEnd"/>
+      <w:r>
+        <w:rPr>
+          <w:lang w:val="es-ES"/>
+        </w:rPr>
+        <w:t xml:space="preserve"> obtenido:  37.0</w:t>
+      </w:r>
+    </w:p>
+    <w:p>
+      <w:pPr>
+        <w:rPr>
+          <w:lang w:val="es-ES"/>
+        </w:rPr>
+      </w:pPr>
+      <w:r>
+        <w:rPr>
+          <w:lang w:val="es-ES"/>
+        </w:rPr>
+        <w:t xml:space="preserve">Episodio:  13  </w:t>
+      </w:r>
+      <w:proofErr w:type="spellStart"/>
+      <w:r>
+        <w:rPr>
+          <w:lang w:val="es-ES"/>
+        </w:rPr>
+        <w:t>Reward</w:t>
+      </w:r>
+      <w:proofErr w:type="spellEnd"/>
+      <w:r>
+        <w:rPr>
+          <w:lang w:val="es-ES"/>
+        </w:rPr>
+        <w:t xml:space="preserve"> obtenido:  93.0</w:t>
+      </w:r>
+    </w:p>
+    <w:p>
+      <w:pPr>
+        <w:rPr>
+          <w:lang w:val="es-ES"/>
+        </w:rPr>
+      </w:pPr>
+      <w:r>
+        <w:rPr>
+          <w:lang w:val="es-ES"/>
+        </w:rPr>
+        <w:t xml:space="preserve">Episodio:  14  </w:t>
+      </w:r>
+      <w:proofErr w:type="spellStart"/>
+      <w:r>
+        <w:rPr>
+          <w:lang w:val="es-ES"/>
+        </w:rPr>
+        <w:t>Reward</w:t>
+      </w:r>
+      <w:proofErr w:type="spellEnd"/>
+      <w:r>
+        <w:rPr>
+          <w:lang w:val="es-ES"/>
+        </w:rPr>
+        <w:t xml:space="preserve"> obtenido:  27.0</w:t>
+      </w:r>
+    </w:p>
+    <w:p>
+      <w:pPr>
+        <w:rPr>
+          <w:lang w:val="es-ES"/>
+        </w:rPr>
+      </w:pPr>
+      <w:r>
+        <w:rPr>
+          <w:lang w:val="es-ES"/>
+        </w:rPr>
+        <w:t xml:space="preserve">Episodio:  15  </w:t>
+      </w:r>
+      <w:proofErr w:type="spellStart"/>
+      <w:r>
+        <w:rPr>
+          <w:lang w:val="es-ES"/>
+        </w:rPr>
+        <w:t>Reward</w:t>
+      </w:r>
+      <w:proofErr w:type="spellEnd"/>
+      <w:r>
+        <w:rPr>
+          <w:lang w:val="es-ES"/>
+        </w:rPr>
+        <w:t xml:space="preserve"> obtenido:  35.0</w:t>
+      </w:r>
+    </w:p>
+    <w:p>
+      <w:pPr>
+        <w:rPr>
+          <w:lang w:val="es-ES"/>
+        </w:rPr>
+      </w:pPr>
+      <w:r>
+        <w:rPr>
+          <w:lang w:val="es-ES"/>
+        </w:rPr>
+        <w:t xml:space="preserve">Episodio:  16  </w:t>
+      </w:r>
+      <w:proofErr w:type="spellStart"/>
+      <w:r>
+        <w:rPr>
+          <w:lang w:val="es-ES"/>
+        </w:rPr>
+        <w:t>Reward</w:t>
+      </w:r>
+      <w:proofErr w:type="spellEnd"/>
+      <w:r>
+        <w:rPr>
+          <w:lang w:val="es-ES"/>
+        </w:rPr>
+        <w:t xml:space="preserve"> obtenido:  51.0</w:t>
+      </w:r>
+    </w:p>
+    <w:p>
+      <w:pPr>
+        <w:rPr>
+          <w:lang w:val="es-ES"/>
+        </w:rPr>
+      </w:pPr>
+      <w:r>
+        <w:rPr>
+          <w:lang w:val="es-ES"/>
+        </w:rPr>
+        <w:t xml:space="preserve">Episodio:  17  </w:t>
+      </w:r>
+      <w:proofErr w:type="spellStart"/>
+      <w:r>
+        <w:rPr>
+          <w:lang w:val="es-ES"/>
+        </w:rPr>
+        <w:t>Reward</w:t>
+      </w:r>
+      <w:proofErr w:type="spellEnd"/>
+      <w:r>
+        <w:rPr>
+          <w:lang w:val="es-ES"/>
+        </w:rPr>
+        <w:t xml:space="preserve"> obtenido:  35.0</w:t>
+      </w:r>
+    </w:p>
+    <w:p>
+      <w:pPr>
+        <w:rPr>
+          <w:lang w:val="es-ES"/>
+        </w:rPr>
+      </w:pPr>
+      <w:r>
+        <w:rPr>
+          <w:lang w:val="es-ES"/>
+        </w:rPr>
+        <w:t xml:space="preserve">Episodio:  18  </w:t>
+      </w:r>
+      <w:proofErr w:type="spellStart"/>
+      <w:r>
+        <w:rPr>
+          <w:lang w:val="es-ES"/>
+        </w:rPr>
+        <w:t>Reward</w:t>
+      </w:r>
+      <w:proofErr w:type="spellEnd"/>
+      <w:r>
+        <w:rPr>
+          <w:lang w:val="es-ES"/>
+        </w:rPr>
+        <w:t xml:space="preserve"> obtenido:  71.0</w:t>
+      </w:r>
+    </w:p>
+    <w:p>
+      <w:pPr>
+        <w:rPr>
+          <w:lang w:val="es-ES"/>
+        </w:rPr>
+      </w:pPr>
+      <w:r>
+        <w:rPr>
+          <w:lang w:val="es-ES"/>
+        </w:rPr>
+        <w:t xml:space="preserve">Episodio:  19  </w:t>
+      </w:r>
+      <w:proofErr w:type="spellStart"/>
+      <w:r>
+        <w:rPr>
+          <w:lang w:val="es-ES"/>
+        </w:rPr>
+        <w:t>Reward</w:t>
+      </w:r>
+      <w:proofErr w:type="spellEnd"/>
+      <w:r>
+        <w:rPr>
+          <w:lang w:val="es-ES"/>
+        </w:rPr>
+        <w:t xml:space="preserve"> obtenido:  39.0</w:t>
+      </w:r>
+    </w:p>
+    <w:p>
+      <w:pPr>
+        <w:rPr>
+          <w:lang w:val="es-ES"/>
+        </w:rPr>
+      </w:pPr>
+      <w:r>
+        <w:rPr>
+          <w:lang w:val="es-ES"/>
+        </w:rPr>
+        <w:t xml:space="preserve">Episodio:  20  </w:t>
+      </w:r>
+      <w:proofErr w:type="spellStart"/>
+      <w:r>
+        <w:rPr>
+          <w:lang w:val="es-ES"/>
+        </w:rPr>
+        <w:t>Reward</w:t>
+      </w:r>
+      <w:proofErr w:type="spellEnd"/>
+      <w:r>
+        <w:rPr>
+          <w:lang w:val="es-ES"/>
+        </w:rPr>
+        <w:t xml:space="preserve"> obtenido:  41.0</w:t>
+      </w:r>
+    </w:p>
+    <w:p>
+      <w:pPr>
+        <w:rPr>
+          <w:lang w:val="es-ES"/>
+        </w:rPr>
+      </w:pPr>
+      <w:r>
+        <w:rPr>
+          <w:lang w:val="es-ES"/>
+        </w:rPr>
+        <w:t xml:space="preserve">Episodio:  21  </w:t>
+      </w:r>
+      <w:proofErr w:type="spellStart"/>
+      <w:r>
+        <w:rPr>
+          <w:lang w:val="es-ES"/>
+        </w:rPr>
+        <w:t>Reward</w:t>
+      </w:r>
+      <w:proofErr w:type="spellEnd"/>
+      <w:r>
+        <w:rPr>
+          <w:lang w:val="es-ES"/>
+        </w:rPr>
+        <w:t xml:space="preserve"> obtenido:  46.0</w:t>
+      </w:r>
+    </w:p>
+    <w:p>
+      <w:pPr>
+        <w:rPr>
+          <w:lang w:val="es-ES"/>
+        </w:rPr>
+      </w:pPr>
+      <w:r>
+        <w:rPr>
+          <w:lang w:val="es-ES"/>
+        </w:rPr>
+        <w:t xml:space="preserve">Episodio:  22  </w:t>
+      </w:r>
+      <w:proofErr w:type="spellStart"/>
+      <w:r>
+        <w:rPr>
+          <w:lang w:val="es-ES"/>
+        </w:rPr>
+        <w:t>Reward</w:t>
+      </w:r>
+      <w:proofErr w:type="spellEnd"/>
+      <w:r>
+        <w:rPr>
+          <w:lang w:val="es-ES"/>
+        </w:rPr>
+        <w:t xml:space="preserve"> obtenido:  27.0</w:t>
+      </w:r>
+    </w:p>
+    <w:p>
+      <w:pPr>
+        <w:rPr>
+          <w:lang w:val="es-ES"/>
+        </w:rPr>
+      </w:pPr>
+      <w:r>
+        <w:rPr>
+          <w:lang w:val="es-ES"/>
+        </w:rPr>
+        <w:t xml:space="preserve">Episodio:  23  </w:t>
+      </w:r>
+      <w:proofErr w:type="spellStart"/>
+      <w:r>
+        <w:rPr>
+          <w:lang w:val="es-ES"/>
+        </w:rPr>
+        <w:t>Reward</w:t>
+      </w:r>
+      <w:proofErr w:type="spellEnd"/>
+      <w:r>
+        <w:rPr>
+          <w:lang w:val="es-ES"/>
+        </w:rPr>
+        <w:t xml:space="preserve"> obtenido:  78.0</w:t>
+      </w:r>
+    </w:p>
+    <w:p>
+      <w:pPr>
+        <w:rPr>
+          <w:lang w:val="es-ES"/>
+        </w:rPr>
+      </w:pPr>
+      <w:r>
+        <w:rPr>
+          <w:lang w:val="es-ES"/>
+        </w:rPr>
+        <w:t xml:space="preserve">Episodio:  24  </w:t>
+      </w:r>
+      <w:proofErr w:type="spellStart"/>
+      <w:r>
+        <w:rPr>
+          <w:lang w:val="es-ES"/>
+        </w:rPr>
+        <w:t>Reward</w:t>
+      </w:r>
+      <w:proofErr w:type="spellEnd"/>
+      <w:r>
+        <w:rPr>
+          <w:lang w:val="es-ES"/>
+        </w:rPr>
+        <w:t xml:space="preserve"> obtenido:  76.0</w:t>
+      </w:r>
+    </w:p>
+    <w:p>
+      <w:pPr>
+        <w:rPr>
+          <w:lang w:val="es-ES"/>
+        </w:rPr>
+      </w:pPr>
+      <w:r>
+        <w:rPr>
+          <w:lang w:val="es-ES"/>
+        </w:rPr>
+        <w:t xml:space="preserve">Episodio:  25  </w:t>
+      </w:r>
+      <w:proofErr w:type="spellStart"/>
+      <w:r>
+        <w:rPr>
+          <w:lang w:val="es-ES"/>
+        </w:rPr>
+        <w:t>Reward</w:t>
+      </w:r>
+      <w:proofErr w:type="spellEnd"/>
+      <w:r>
+        <w:rPr>
+          <w:lang w:val="es-ES"/>
+        </w:rPr>
+        <w:t xml:space="preserve"> obtenido:  39.0</w:t>
+      </w:r>
+    </w:p>
+    <w:p>
+      <w:pPr>
+        <w:rPr>
+          <w:lang w:val="es-ES"/>
+        </w:rPr>
+      </w:pPr>
+      <w:r>
+        <w:rPr>
+          <w:lang w:val="es-ES"/>
+        </w:rPr>
+        <w:t xml:space="preserve">Episodio:  26  </w:t>
+      </w:r>
+      <w:proofErr w:type="spellStart"/>
+      <w:r>
+        <w:rPr>
+          <w:lang w:val="es-ES"/>
+        </w:rPr>
+        <w:t>Reward</w:t>
+      </w:r>
+      <w:proofErr w:type="spellEnd"/>
+      <w:r>
+        <w:rPr>
+          <w:lang w:val="es-ES"/>
+        </w:rPr>
+        <w:t xml:space="preserve"> obtenido:  17.0</w:t>
+      </w:r>
+    </w:p>
+    <w:p>
+      <w:pPr>
+        <w:rPr>
+          <w:lang w:val="es-ES"/>
+        </w:rPr>
+      </w:pPr>
+      <w:r>
+        <w:rPr>
+          <w:lang w:val="es-ES"/>
+        </w:rPr>
+        <w:t xml:space="preserve">Episodio:  27  </w:t>
+      </w:r>
+      <w:proofErr w:type="spellStart"/>
+      <w:r>
+        <w:rPr>
+          <w:lang w:val="es-ES"/>
+        </w:rPr>
+        <w:t>Reward</w:t>
+      </w:r>
+      <w:proofErr w:type="spellEnd"/>
+      <w:r>
+        <w:rPr>
+          <w:lang w:val="es-ES"/>
+        </w:rPr>
+        <w:t xml:space="preserve"> obtenido:  126.0</w:t>
+      </w:r>
+    </w:p>
+    <w:p>
+      <w:pPr>
+        <w:rPr>
+          <w:lang w:val="es-ES"/>
+        </w:rPr>
+      </w:pPr>
+      <w:r>
+        <w:rPr>
+          <w:lang w:val="es-ES"/>
+        </w:rPr>
+        <w:t xml:space="preserve">Episodio:  28  </w:t>
+      </w:r>
+      <w:proofErr w:type="spellStart"/>
+      <w:r>
+        <w:rPr>
+          <w:lang w:val="es-ES"/>
+        </w:rPr>
+        <w:t>Reward</w:t>
+      </w:r>
+      <w:proofErr w:type="spellEnd"/>
+      <w:r>
+        <w:rPr>
+          <w:lang w:val="es-ES"/>
+        </w:rPr>
+        <w:t xml:space="preserve"> obtenido:  63.0</w:t>
+      </w:r>
+    </w:p>
+    <w:p>
+      <w:pPr>
+        <w:rPr>
+          <w:lang w:val="es-ES"/>
+        </w:rPr>
+      </w:pPr>
+      <w:r>
+        <w:rPr>
+          <w:lang w:val="es-ES"/>
+        </w:rPr>
+        <w:t xml:space="preserve">Episodio:  29  </w:t>
+      </w:r>
+      <w:proofErr w:type="spellStart"/>
+      <w:r>
+        <w:rPr>
+          <w:lang w:val="es-ES"/>
+        </w:rPr>
+        <w:t>Reward</w:t>
+      </w:r>
+      <w:proofErr w:type="spellEnd"/>
+      <w:r>
+        <w:rPr>
+          <w:lang w:val="es-ES"/>
+        </w:rPr>
+        <w:t xml:space="preserve"> obtenido:  33.0</w:t>
+      </w:r>
+    </w:p>
+    <w:p>
+      <w:pPr>
+        <w:rPr>
+          <w:lang w:val="es-ES"/>
+        </w:rPr>
+      </w:pPr>
+      <w:r>
+        <w:rPr>
+          <w:lang w:val="es-ES"/>
+        </w:rPr>
+        <w:t xml:space="preserve">Episodio:  30  </w:t>
+      </w:r>
+      <w:proofErr w:type="spellStart"/>
+      <w:r>
+        <w:rPr>
+          <w:lang w:val="es-ES"/>
+        </w:rPr>
+        <w:t>Reward</w:t>
+      </w:r>
+      <w:proofErr w:type="spellEnd"/>
+      <w:r>
+        <w:rPr>
+          <w:lang w:val="es-ES"/>
+        </w:rPr>
+        <w:t xml:space="preserve"> obtenido:  15.0</w:t>
+      </w:r>
+    </w:p>
+    <w:p>
+      <w:pPr>
+        <w:rPr>
+          <w:lang w:val="es-ES"/>
+        </w:rPr>
+      </w:pPr>
+      <w:r>
+        <w:rPr>
+          <w:lang w:val="es-ES"/>
+        </w:rPr>
+        <w:t xml:space="preserve">Episodio:  31  </w:t>
+      </w:r>
+      <w:proofErr w:type="spellStart"/>
+      <w:r>
+        <w:rPr>
+          <w:lang w:val="es-ES"/>
+        </w:rPr>
+        <w:t>Reward</w:t>
+      </w:r>
+      <w:proofErr w:type="spellEnd"/>
+      <w:r>
+        <w:rPr>
+          <w:lang w:val="es-ES"/>
+        </w:rPr>
+        <w:t xml:space="preserve"> obtenido:  41.0</w:t>
+      </w:r>
+    </w:p>
+    <w:p>
+      <w:pPr>
+        <w:rPr>
+          <w:lang w:val="es-ES"/>
+        </w:rPr>
+      </w:pPr>
+      <w:r>
+        <w:rPr>
+          <w:lang w:val="es-ES"/>
+        </w:rPr>
+        <w:t xml:space="preserve">Episodio:  32  </w:t>
+      </w:r>
+      <w:proofErr w:type="spellStart"/>
+      <w:r>
+        <w:rPr>
+          <w:lang w:val="es-ES"/>
+        </w:rPr>
+        <w:t>Reward</w:t>
+      </w:r>
+      <w:proofErr w:type="spellEnd"/>
+      <w:r>
+        <w:rPr>
+          <w:lang w:val="es-ES"/>
+        </w:rPr>
+        <w:t xml:space="preserve"> obtenido:  44.0</w:t>
+      </w:r>
+    </w:p>
+    <w:p>
+      <w:pPr>
+        <w:rPr>
+          <w:lang w:val="es-ES"/>
+        </w:rPr>
+      </w:pPr>
+      <w:r>
+        <w:rPr>
+          <w:lang w:val="es-ES"/>
+        </w:rPr>
+        <w:t xml:space="preserve">Episodio:  33  </w:t>
+      </w:r>
+      <w:proofErr w:type="spellStart"/>
+      <w:r>
+        <w:rPr>
+          <w:lang w:val="es-ES"/>
+        </w:rPr>
+        <w:t>Reward</w:t>
+      </w:r>
+      <w:proofErr w:type="spellEnd"/>
+      <w:r>
+        <w:rPr>
+          <w:lang w:val="es-ES"/>
+        </w:rPr>
+        <w:t xml:space="preserve"> obtenido:  78.0</w:t>
+      </w:r>
+    </w:p>
+    <w:p>
+      <w:pPr>
+        <w:rPr>
+          <w:lang w:val="es-ES"/>
+        </w:rPr>
+      </w:pPr>
+      <w:r>
+        <w:rPr>
+          <w:lang w:val="es-ES"/>
+        </w:rPr>
+        <w:t xml:space="preserve">Episodio:  34  </w:t>
+      </w:r>
+      <w:proofErr w:type="spellStart"/>
+      <w:r>
+        <w:rPr>
+          <w:lang w:val="es-ES"/>
+        </w:rPr>
+        <w:t>Reward</w:t>
+      </w:r>
+      <w:proofErr w:type="spellEnd"/>
+      <w:r>
+        <w:rPr>
+          <w:lang w:val="es-ES"/>
+        </w:rPr>
+        <w:t xml:space="preserve"> obtenido:  33.0</w:t>
+      </w:r>
+    </w:p>
+    <w:p>
+      <w:pPr>
+        <w:rPr>
+          <w:lang w:val="es-ES"/>
+        </w:rPr>
+      </w:pPr>
+      <w:r>
+        <w:rPr>
+          <w:lang w:val="es-ES"/>
+        </w:rPr>
+        <w:t xml:space="preserve">Episodio:  35  </w:t>
+      </w:r>
+      <w:proofErr w:type="spellStart"/>
+      <w:r>
+        <w:rPr>
+          <w:lang w:val="es-ES"/>
+        </w:rPr>
+        <w:t>Reward</w:t>
+      </w:r>
+      <w:proofErr w:type="spellEnd"/>
+      <w:r>
+        <w:rPr>
+          <w:lang w:val="es-ES"/>
+        </w:rPr>
+        <w:t xml:space="preserve"> obtenido:  43.0</w:t>
+      </w:r>
+    </w:p>
+    <w:p>
+      <w:pPr>
+        <w:rPr>
+          <w:lang w:val="es-ES"/>
+        </w:rPr>
+      </w:pPr>
+      <w:r>
+        <w:rPr>
+          <w:lang w:val="es-ES"/>
+        </w:rPr>
+        <w:t xml:space="preserve">Episodio:  36  </w:t>
+      </w:r>
+      <w:proofErr w:type="spellStart"/>
+      <w:r>
+        <w:rPr>
+          <w:lang w:val="es-ES"/>
+        </w:rPr>
+        <w:t>Reward</w:t>
+      </w:r>
+      <w:proofErr w:type="spellEnd"/>
+      <w:r>
+        <w:rPr>
+          <w:lang w:val="es-ES"/>
+        </w:rPr>
+        <w:t xml:space="preserve"> obtenido:  54.0</w:t>
+      </w:r>
+    </w:p>
+    <w:p>
+      <w:pPr>
+        <w:rPr>
+          <w:lang w:val="es-ES"/>
+        </w:rPr>
+      </w:pPr>
+      <w:r>
+        <w:rPr>
+          <w:lang w:val="es-ES"/>
+        </w:rPr>
+        <w:lastRenderedPageBreak/>
+        <w:t xml:space="preserve">Episodio:  37  </w:t>
+      </w:r>
+      <w:proofErr w:type="spellStart"/>
+      <w:r>
+        <w:rPr>
+          <w:lang w:val="es-ES"/>
+        </w:rPr>
+        <w:t>Reward</w:t>
+      </w:r>
+      <w:proofErr w:type="spellEnd"/>
+      <w:r>
+        <w:rPr>
+          <w:lang w:val="es-ES"/>
+        </w:rPr>
+        <w:t xml:space="preserve"> obtenido:  43.0</w:t>
+      </w:r>
+    </w:p>
+    <w:p>
+      <w:pPr>
+        <w:rPr>
+          <w:lang w:val="es-ES"/>
+        </w:rPr>
+      </w:pPr>
+      <w:r>
+        <w:rPr>
+          <w:lang w:val="es-ES"/>
+        </w:rPr>
+        <w:t xml:space="preserve">Episodio:  38  </w:t>
+      </w:r>
+      <w:proofErr w:type="spellStart"/>
+      <w:r>
+        <w:rPr>
+          <w:lang w:val="es-ES"/>
+        </w:rPr>
+        <w:t>Reward</w:t>
+      </w:r>
+      <w:proofErr w:type="spellEnd"/>
+      <w:r>
+        <w:rPr>
+          <w:lang w:val="es-ES"/>
+        </w:rPr>
+        <w:t xml:space="preserve"> obtenido:  45.0</w:t>
+      </w:r>
+    </w:p>
+    <w:p>
+      <w:pPr>
+        <w:rPr>
+          <w:lang w:val="es-ES"/>
+        </w:rPr>
+      </w:pPr>
+      <w:r>
+        <w:rPr>
+          <w:lang w:val="es-ES"/>
+        </w:rPr>
+        <w:t xml:space="preserve">Episodio:  39  </w:t>
+      </w:r>
+      <w:proofErr w:type="spellStart"/>
+      <w:r>
+        <w:rPr>
+          <w:lang w:val="es-ES"/>
+        </w:rPr>
+        <w:t>Reward</w:t>
+      </w:r>
+      <w:proofErr w:type="spellEnd"/>
+      <w:r>
+        <w:rPr>
+          <w:lang w:val="es-ES"/>
+        </w:rPr>
+        <w:t xml:space="preserve"> obtenido:  31.0</w:t>
+      </w:r>
+    </w:p>
+    <w:p>
+      <w:pPr>
+        <w:rPr>
+          <w:lang w:val="es-ES"/>
+        </w:rPr>
+      </w:pPr>
+      <w:r>
+        <w:rPr>
+          <w:lang w:val="es-ES"/>
+        </w:rPr>
+        <w:t xml:space="preserve">Episodio:  40  </w:t>
+      </w:r>
+      <w:proofErr w:type="spellStart"/>
+      <w:r>
+        <w:rPr>
+          <w:lang w:val="es-ES"/>
+        </w:rPr>
+        <w:t>Reward</w:t>
+      </w:r>
+      <w:proofErr w:type="spellEnd"/>
+      <w:r>
+        <w:rPr>
+          <w:lang w:val="es-ES"/>
+        </w:rPr>
+        <w:t xml:space="preserve"> obtenido:  56.0</w:t>
+      </w:r>
+    </w:p>
+    <w:p>
+      <w:pPr>
+        <w:rPr>
+          <w:lang w:val="es-ES"/>
+        </w:rPr>
+      </w:pPr>
+      <w:r>
+        <w:rPr>
+          <w:lang w:val="es-ES"/>
+        </w:rPr>
+        <w:t xml:space="preserve">Episodio:  41  </w:t>
+      </w:r>
+      <w:proofErr w:type="spellStart"/>
+      <w:r>
+        <w:rPr>
+          <w:lang w:val="es-ES"/>
+        </w:rPr>
+        <w:t>Reward</w:t>
+      </w:r>
+      <w:proofErr w:type="spellEnd"/>
+      <w:r>
+        <w:rPr>
+          <w:lang w:val="es-ES"/>
+        </w:rPr>
+        <w:t xml:space="preserve"> obtenido:  73.0</w:t>
+      </w:r>
+    </w:p>
+    <w:p>
+      <w:pPr>
+        <w:rPr>
+          <w:lang w:val="es-ES"/>
+        </w:rPr>
+      </w:pPr>
+      <w:r>
+        <w:rPr>
+          <w:lang w:val="es-ES"/>
+        </w:rPr>
+        <w:t xml:space="preserve">Episodio:  42  </w:t>
+      </w:r>
+      <w:proofErr w:type="spellStart"/>
+      <w:r>
+        <w:rPr>
+          <w:lang w:val="es-ES"/>
+        </w:rPr>
+        <w:t>Reward</w:t>
+      </w:r>
+      <w:proofErr w:type="spellEnd"/>
+      <w:r>
+        <w:rPr>
+          <w:lang w:val="es-ES"/>
+        </w:rPr>
+        <w:t xml:space="preserve"> obtenido:  50.0</w:t>
+      </w:r>
+    </w:p>
+    <w:p>
+      <w:pPr>
+        <w:rPr>
+          <w:lang w:val="es-ES"/>
+        </w:rPr>
+      </w:pPr>
+      <w:r>
+        <w:rPr>
+          <w:lang w:val="es-ES"/>
+        </w:rPr>
+        <w:t xml:space="preserve">Episodio:  43  </w:t>
+      </w:r>
+      <w:proofErr w:type="spellStart"/>
+      <w:r>
+        <w:rPr>
+          <w:lang w:val="es-ES"/>
+        </w:rPr>
+        <w:t>Reward</w:t>
+      </w:r>
+      <w:proofErr w:type="spellEnd"/>
+      <w:r>
+        <w:rPr>
+          <w:lang w:val="es-ES"/>
+        </w:rPr>
+        <w:t xml:space="preserve"> obtenido:  59.0</w:t>
+      </w:r>
+    </w:p>
+    <w:p>
+      <w:pPr>
+        <w:rPr>
+          <w:lang w:val="es-ES"/>
+        </w:rPr>
+      </w:pPr>
+      <w:r>
+        <w:rPr>
+          <w:lang w:val="es-ES"/>
+        </w:rPr>
+        <w:t xml:space="preserve">Episodio:  44  </w:t>
+      </w:r>
+      <w:proofErr w:type="spellStart"/>
+      <w:r>
+        <w:rPr>
+          <w:lang w:val="es-ES"/>
+        </w:rPr>
+        <w:t>Reward</w:t>
+      </w:r>
+      <w:proofErr w:type="spellEnd"/>
+      <w:r>
+        <w:rPr>
+          <w:lang w:val="es-ES"/>
+        </w:rPr>
+        <w:t xml:space="preserve"> obtenido:  52.0</w:t>
+      </w:r>
+    </w:p>
+    <w:p>
+      <w:pPr>
+        <w:rPr>
+          <w:lang w:val="es-ES"/>
+        </w:rPr>
+      </w:pPr>
+      <w:r>
+        <w:rPr>
+          <w:lang w:val="es-ES"/>
+        </w:rPr>
+        <w:t xml:space="preserve">Episodio:  45  </w:t>
+      </w:r>
+      <w:proofErr w:type="spellStart"/>
+      <w:r>
+        <w:rPr>
+          <w:lang w:val="es-ES"/>
+        </w:rPr>
+        <w:t>Reward</w:t>
+      </w:r>
+      <w:proofErr w:type="spellEnd"/>
+      <w:r>
+        <w:rPr>
+          <w:lang w:val="es-ES"/>
+        </w:rPr>
+        <w:t xml:space="preserve"> obtenido:  15.0</w:t>
+      </w:r>
+    </w:p>
+    <w:p>
+      <w:pPr>
+        <w:rPr>
+          <w:lang w:val="es-ES"/>
+        </w:rPr>
+      </w:pPr>
+      <w:r>
+        <w:rPr>
+          <w:lang w:val="es-ES"/>
+        </w:rPr>
+        <w:t xml:space="preserve">Episodio:  46  </w:t>
+      </w:r>
+      <w:proofErr w:type="spellStart"/>
+      <w:r>
+        <w:rPr>
+          <w:lang w:val="es-ES"/>
+        </w:rPr>
+        <w:t>Reward</w:t>
+      </w:r>
+      <w:proofErr w:type="spellEnd"/>
+      <w:r>
+        <w:rPr>
+          <w:lang w:val="es-ES"/>
+        </w:rPr>
+        <w:t xml:space="preserve"> obtenido:  82.0</w:t>
+      </w:r>
+    </w:p>
+    <w:p>
+      <w:pPr>
+        <w:rPr>
+          <w:lang w:val="es-ES"/>
+        </w:rPr>
+      </w:pPr>
+      <w:r>
+        <w:rPr>
+          <w:lang w:val="es-ES"/>
+        </w:rPr>
+        <w:t xml:space="preserve">Episodio:  47  </w:t>
+      </w:r>
+      <w:proofErr w:type="spellStart"/>
+      <w:r>
+        <w:rPr>
+          <w:lang w:val="es-ES"/>
+        </w:rPr>
+        <w:t>Reward</w:t>
+      </w:r>
+      <w:proofErr w:type="spellEnd"/>
+      <w:r>
+        <w:rPr>
+          <w:lang w:val="es-ES"/>
+        </w:rPr>
+        <w:t xml:space="preserve"> obtenido:  49.0</w:t>
+      </w:r>
+    </w:p>
+    <w:p>
+      <w:pPr>
+        <w:rPr>
+          <w:lang w:val="es-ES"/>
+        </w:rPr>
+      </w:pPr>
+      <w:r>
+        <w:rPr>
+          <w:lang w:val="es-ES"/>
+        </w:rPr>
+        <w:t xml:space="preserve">Episodio:  48  </w:t>
+      </w:r>
+      <w:proofErr w:type="spellStart"/>
+      <w:r>
+        <w:rPr>
+          <w:lang w:val="es-ES"/>
+        </w:rPr>
+        <w:t>Reward</w:t>
+      </w:r>
+      <w:proofErr w:type="spellEnd"/>
+      <w:r>
+        <w:rPr>
+          <w:lang w:val="es-ES"/>
+        </w:rPr>
+        <w:t xml:space="preserve"> obtenido:  37.0</w:t>
+      </w:r>
+    </w:p>
+    <w:p>
+      <w:pPr>
+        <w:rPr>
+          <w:lang w:val="es-ES"/>
+        </w:rPr>
+      </w:pPr>
+      <w:r>
+        <w:rPr>
+          <w:lang w:val="es-ES"/>
+        </w:rPr>
+        <w:t xml:space="preserve">Episodio:  49  </w:t>
+      </w:r>
+      <w:proofErr w:type="spellStart"/>
+      <w:r>
+        <w:rPr>
+          <w:lang w:val="es-ES"/>
+        </w:rPr>
+        <w:t>Reward</w:t>
+      </w:r>
+      <w:proofErr w:type="spellEnd"/>
+      <w:r>
+        <w:rPr>
+          <w:lang w:val="es-ES"/>
+        </w:rPr>
+        <w:t xml:space="preserve"> obtenido:  33.0</w:t>
+      </w:r>
+    </w:p>
+    <w:p>
+      <w:pPr>
+        <w:rPr>
+          <w:lang w:val="es-ES"/>
+        </w:rPr>
+      </w:pPr>
+      <w:r>
+        <w:rPr>
+          <w:lang w:val="es-ES"/>
+        </w:rPr>
+        <w:t xml:space="preserve">Episodio:  50  </w:t>
+      </w:r>
+      <w:proofErr w:type="spellStart"/>
+      <w:r>
+        <w:rPr>
+          <w:lang w:val="es-ES"/>
+        </w:rPr>
+        <w:t>Reward</w:t>
+      </w:r>
+      <w:proofErr w:type="spellEnd"/>
+      <w:r>
+        <w:rPr>
+          <w:lang w:val="es-ES"/>
+        </w:rPr>
+        <w:t xml:space="preserve"> obtenido:  27.0</w:t>
+      </w:r>
+    </w:p>
+    <w:p>
+      <w:pPr>
+        <w:rPr>
+          <w:lang w:val="es-ES"/>
+        </w:rPr>
+      </w:pPr>
+      <w:r>
+        <w:rPr>
+          <w:lang w:val="es-ES"/>
+        </w:rPr>
+        <w:t xml:space="preserve">Episodio:  51  </w:t>
+      </w:r>
+      <w:proofErr w:type="spellStart"/>
+      <w:r>
+        <w:rPr>
+          <w:lang w:val="es-ES"/>
+        </w:rPr>
+        <w:t>Reward</w:t>
+      </w:r>
+      <w:proofErr w:type="spellEnd"/>
+      <w:r>
+        <w:rPr>
+          <w:lang w:val="es-ES"/>
+        </w:rPr>
+        <w:t xml:space="preserve"> obtenido:  55.0</w:t>
+      </w:r>
+    </w:p>
+    <w:p>
+      <w:pPr>
+        <w:rPr>
+          <w:lang w:val="es-ES"/>
+        </w:rPr>
+      </w:pPr>
+      <w:r>
+        <w:rPr>
+          <w:lang w:val="es-ES"/>
+        </w:rPr>
+        <w:t xml:space="preserve">Episodio:  52  </w:t>
+      </w:r>
+      <w:proofErr w:type="spellStart"/>
+      <w:r>
+        <w:rPr>
+          <w:lang w:val="es-ES"/>
+        </w:rPr>
+        <w:t>Reward</w:t>
+      </w:r>
+      <w:proofErr w:type="spellEnd"/>
+      <w:r>
+        <w:rPr>
+          <w:lang w:val="es-ES"/>
+        </w:rPr>
+        <w:t xml:space="preserve"> obtenido:  29.0</w:t>
+      </w:r>
+    </w:p>
+    <w:p>
+      <w:pPr>
+        <w:rPr>
+          <w:lang w:val="es-ES"/>
+        </w:rPr>
+      </w:pPr>
+      <w:r>
+        <w:rPr>
+          <w:lang w:val="es-ES"/>
+        </w:rPr>
+        <w:t xml:space="preserve">Episodio:  53  </w:t>
+      </w:r>
+      <w:proofErr w:type="spellStart"/>
+      <w:r>
+        <w:rPr>
+          <w:lang w:val="es-ES"/>
+        </w:rPr>
+        <w:t>Reward</w:t>
+      </w:r>
+      <w:proofErr w:type="spellEnd"/>
+      <w:r>
+        <w:rPr>
+          <w:lang w:val="es-ES"/>
+        </w:rPr>
+        <w:t xml:space="preserve"> obtenido:  33.0</w:t>
+      </w:r>
+    </w:p>
+    <w:p>
+      <w:pPr>
+        <w:rPr>
+          <w:lang w:val="es-ES"/>
+        </w:rPr>
+      </w:pPr>
+      <w:r>
+        <w:rPr>
+          <w:lang w:val="es-ES"/>
+        </w:rPr>
+        <w:t xml:space="preserve">Episodio:  54  </w:t>
+      </w:r>
+      <w:proofErr w:type="spellStart"/>
+      <w:r>
+        <w:rPr>
+          <w:lang w:val="es-ES"/>
+        </w:rPr>
+        <w:t>Reward</w:t>
+      </w:r>
+      <w:proofErr w:type="spellEnd"/>
+      <w:r>
+        <w:rPr>
+          <w:lang w:val="es-ES"/>
+        </w:rPr>
+        <w:t xml:space="preserve"> obtenido:  46.0</w:t>
+      </w:r>
+    </w:p>
+    <w:p>
+      <w:pPr>
+        <w:rPr>
+          <w:lang w:val="es-ES"/>
+        </w:rPr>
+      </w:pPr>
+      <w:r>
+        <w:rPr>
+          <w:lang w:val="es-ES"/>
+        </w:rPr>
+        <w:t xml:space="preserve">Episodio:  55  </w:t>
+      </w:r>
+      <w:proofErr w:type="spellStart"/>
+      <w:r>
+        <w:rPr>
+          <w:lang w:val="es-ES"/>
+        </w:rPr>
+        <w:t>Reward</w:t>
+      </w:r>
+      <w:proofErr w:type="spellEnd"/>
+      <w:r>
+        <w:rPr>
+          <w:lang w:val="es-ES"/>
+        </w:rPr>
+        <w:t xml:space="preserve"> obtenido:  33.0</w:t>
+      </w:r>
+    </w:p>
+    <w:p>
+      <w:pPr>
+        <w:rPr>
+          <w:lang w:val="es-ES"/>
+        </w:rPr>
+      </w:pPr>
+      <w:r>
+        <w:rPr>
+          <w:lang w:val="es-ES"/>
+        </w:rPr>
+        <w:t xml:space="preserve">Episodio:  56  </w:t>
+      </w:r>
+      <w:proofErr w:type="spellStart"/>
+      <w:r>
+        <w:rPr>
+          <w:lang w:val="es-ES"/>
+        </w:rPr>
+        <w:t>Reward</w:t>
+      </w:r>
+      <w:proofErr w:type="spellEnd"/>
+      <w:r>
+        <w:rPr>
+          <w:lang w:val="es-ES"/>
+        </w:rPr>
+        <w:t xml:space="preserve"> obtenido:  68.0</w:t>
+      </w:r>
+    </w:p>
+    <w:p>
+      <w:pPr>
+        <w:rPr>
+          <w:lang w:val="es-ES"/>
+        </w:rPr>
+      </w:pPr>
+      <w:r>
+        <w:rPr>
+          <w:lang w:val="es-ES"/>
+        </w:rPr>
+        <w:t xml:space="preserve">Episodio:  57  </w:t>
+      </w:r>
+      <w:proofErr w:type="spellStart"/>
+      <w:r>
+        <w:rPr>
+          <w:lang w:val="es-ES"/>
+        </w:rPr>
+        <w:t>Reward</w:t>
+      </w:r>
+      <w:proofErr w:type="spellEnd"/>
+      <w:r>
+        <w:rPr>
+          <w:lang w:val="es-ES"/>
+        </w:rPr>
+        <w:t xml:space="preserve"> obtenido:  71.0</w:t>
+      </w:r>
+    </w:p>
+    <w:p>
+      <w:pPr>
+        <w:rPr>
+          <w:lang w:val="es-ES"/>
+        </w:rPr>
+      </w:pPr>
+      <w:r>
+        <w:rPr>
+          <w:lang w:val="es-ES"/>
+        </w:rPr>
+        <w:t xml:space="preserve">Episodio:  58  </w:t>
+      </w:r>
+      <w:proofErr w:type="spellStart"/>
+      <w:r>
+        <w:rPr>
+          <w:lang w:val="es-ES"/>
+        </w:rPr>
+        <w:t>Reward</w:t>
+      </w:r>
+      <w:proofErr w:type="spellEnd"/>
+      <w:r>
+        <w:rPr>
+          <w:lang w:val="es-ES"/>
+        </w:rPr>
+        <w:t xml:space="preserve"> obtenido:  37.0</w:t>
+      </w:r>
+    </w:p>
+    <w:p>
+      <w:pPr>
+        <w:rPr>
+          <w:lang w:val="es-ES"/>
+        </w:rPr>
+      </w:pPr>
+      <w:r>
+        <w:rPr>
+          <w:lang w:val="es-ES"/>
+        </w:rPr>
+        <w:t xml:space="preserve">Episodio:  59  </w:t>
+      </w:r>
+      <w:proofErr w:type="spellStart"/>
+      <w:r>
+        <w:rPr>
+          <w:lang w:val="es-ES"/>
+        </w:rPr>
+        <w:t>Reward</w:t>
+      </w:r>
+      <w:proofErr w:type="spellEnd"/>
+      <w:r>
+        <w:rPr>
+          <w:lang w:val="es-ES"/>
+        </w:rPr>
+        <w:t xml:space="preserve"> obtenido:  60.0</w:t>
+      </w:r>
+    </w:p>
+    <w:p>
+      <w:pPr>
+        <w:rPr>
+          <w:lang w:val="es-ES"/>
+        </w:rPr>
+      </w:pPr>
+      <w:r>
+        <w:rPr>
+          <w:lang w:val="es-ES"/>
+        </w:rPr>
+        <w:t xml:space="preserve">Episodio:  60  </w:t>
+      </w:r>
+      <w:proofErr w:type="spellStart"/>
+      <w:r>
+        <w:rPr>
+          <w:lang w:val="es-ES"/>
+        </w:rPr>
+        <w:t>Reward</w:t>
+      </w:r>
+      <w:proofErr w:type="spellEnd"/>
+      <w:r>
+        <w:rPr>
+          <w:lang w:val="es-ES"/>
+        </w:rPr>
+        <w:t xml:space="preserve"> obtenido:  31.0</w:t>
+      </w:r>
+    </w:p>
+    <w:p>
+      <w:pPr>
+        <w:rPr>
+          <w:lang w:val="es-ES"/>
+        </w:rPr>
+      </w:pPr>
+      <w:r>
+        <w:rPr>
+          <w:lang w:val="es-ES"/>
+        </w:rPr>
+        <w:t xml:space="preserve">Episodio:  61  </w:t>
+      </w:r>
+      <w:proofErr w:type="spellStart"/>
+      <w:r>
+        <w:rPr>
+          <w:lang w:val="es-ES"/>
+        </w:rPr>
+        <w:t>Reward</w:t>
+      </w:r>
+      <w:proofErr w:type="spellEnd"/>
+      <w:r>
+        <w:rPr>
+          <w:lang w:val="es-ES"/>
+        </w:rPr>
+        <w:t xml:space="preserve"> obtenido:  37.0</w:t>
+      </w:r>
+    </w:p>
+    <w:p>
+      <w:pPr>
+        <w:rPr>
+          <w:lang w:val="es-ES"/>
+        </w:rPr>
+      </w:pPr>
+      <w:r>
+        <w:rPr>
+          <w:lang w:val="es-ES"/>
+        </w:rPr>
+        <w:t xml:space="preserve">Episodio:  62  </w:t>
+      </w:r>
+      <w:proofErr w:type="spellStart"/>
+      <w:r>
+        <w:rPr>
+          <w:lang w:val="es-ES"/>
+        </w:rPr>
+        <w:t>Reward</w:t>
+      </w:r>
+      <w:proofErr w:type="spellEnd"/>
+      <w:r>
+        <w:rPr>
+          <w:lang w:val="es-ES"/>
+        </w:rPr>
+        <w:t xml:space="preserve"> obtenido:  50.0</w:t>
+      </w:r>
+    </w:p>
+    <w:p>
+      <w:pPr>
+        <w:rPr>
+          <w:lang w:val="es-ES"/>
+        </w:rPr>
+      </w:pPr>
+      <w:r>
+        <w:rPr>
+          <w:lang w:val="es-ES"/>
+        </w:rPr>
+        <w:t xml:space="preserve">Episodio:  63  </w:t>
+      </w:r>
+      <w:proofErr w:type="spellStart"/>
+      <w:r>
+        <w:rPr>
+          <w:lang w:val="es-ES"/>
+        </w:rPr>
+        <w:t>Reward</w:t>
+      </w:r>
+      <w:proofErr w:type="spellEnd"/>
+      <w:r>
+        <w:rPr>
+          <w:lang w:val="es-ES"/>
+        </w:rPr>
+        <w:t xml:space="preserve"> obtenido:  16.0</w:t>
+      </w:r>
+    </w:p>
+    <w:p>
+      <w:pPr>
+        <w:rPr>
+          <w:lang w:val="es-ES"/>
+        </w:rPr>
+      </w:pPr>
+      <w:r>
+        <w:rPr>
+          <w:lang w:val="es-ES"/>
+        </w:rPr>
+        <w:t xml:space="preserve">Episodio:  64  </w:t>
+      </w:r>
+      <w:proofErr w:type="spellStart"/>
+      <w:r>
+        <w:rPr>
+          <w:lang w:val="es-ES"/>
+        </w:rPr>
+        <w:t>Reward</w:t>
+      </w:r>
+      <w:proofErr w:type="spellEnd"/>
+      <w:r>
+        <w:rPr>
+          <w:lang w:val="es-ES"/>
+        </w:rPr>
+        <w:t xml:space="preserve"> obtenido:  37.0</w:t>
+      </w:r>
+    </w:p>
+    <w:p>
+      <w:pPr>
+        <w:rPr>
+          <w:lang w:val="es-ES"/>
+        </w:rPr>
+      </w:pPr>
+      <w:r>
+        <w:rPr>
+          <w:lang w:val="es-ES"/>
+        </w:rPr>
+        <w:t xml:space="preserve">Episodio:  65  </w:t>
+      </w:r>
+      <w:proofErr w:type="spellStart"/>
+      <w:r>
+        <w:rPr>
+          <w:lang w:val="es-ES"/>
+        </w:rPr>
+        <w:t>Reward</w:t>
+      </w:r>
+      <w:proofErr w:type="spellEnd"/>
+      <w:r>
+        <w:rPr>
+          <w:lang w:val="es-ES"/>
+        </w:rPr>
+        <w:t xml:space="preserve"> obtenido:  31.0</w:t>
+      </w:r>
+    </w:p>
+    <w:p>
+      <w:pPr>
+        <w:rPr>
+          <w:lang w:val="es-ES"/>
+        </w:rPr>
+      </w:pPr>
+      <w:r>
+        <w:rPr>
+          <w:lang w:val="es-ES"/>
+        </w:rPr>
+        <w:t xml:space="preserve">Episodio:  66  </w:t>
+      </w:r>
+      <w:proofErr w:type="spellStart"/>
+      <w:r>
+        <w:rPr>
+          <w:lang w:val="es-ES"/>
+        </w:rPr>
+        <w:t>Reward</w:t>
+      </w:r>
+      <w:proofErr w:type="spellEnd"/>
+      <w:r>
+        <w:rPr>
+          <w:lang w:val="es-ES"/>
+        </w:rPr>
+        <w:t xml:space="preserve"> obtenido:  53.0</w:t>
+      </w:r>
+    </w:p>
+    <w:p>
+      <w:pPr>
+        <w:rPr>
+          <w:lang w:val="es-ES"/>
+        </w:rPr>
+      </w:pPr>
+      <w:r>
+        <w:rPr>
+          <w:lang w:val="es-ES"/>
+        </w:rPr>
+        <w:t xml:space="preserve">Episodio:  67  </w:t>
+      </w:r>
+      <w:proofErr w:type="spellStart"/>
+      <w:r>
+        <w:rPr>
+          <w:lang w:val="es-ES"/>
+        </w:rPr>
+        <w:t>Reward</w:t>
+      </w:r>
+      <w:proofErr w:type="spellEnd"/>
+      <w:r>
+        <w:rPr>
+          <w:lang w:val="es-ES"/>
+        </w:rPr>
+        <w:t xml:space="preserve"> obtenido:  59.0</w:t>
+      </w:r>
+    </w:p>
+    <w:p>
+      <w:pPr>
+        <w:rPr>
+          <w:lang w:val="es-ES"/>
+        </w:rPr>
+      </w:pPr>
+      <w:r>
+        <w:rPr>
+          <w:lang w:val="es-ES"/>
+        </w:rPr>
+        <w:lastRenderedPageBreak/>
+        <w:t xml:space="preserve">Episodio:  68  </w:t>
+      </w:r>
+      <w:proofErr w:type="spellStart"/>
+      <w:r>
+        <w:rPr>
+          <w:lang w:val="es-ES"/>
+        </w:rPr>
+        <w:t>Reward</w:t>
+      </w:r>
+      <w:proofErr w:type="spellEnd"/>
+      <w:r>
+        <w:rPr>
+          <w:lang w:val="es-ES"/>
+        </w:rPr>
+        <w:t xml:space="preserve"> obtenido:  55.0</w:t>
+      </w:r>
+    </w:p>
+    <w:p>
+      <w:pPr>
+        <w:rPr>
+          <w:lang w:val="es-ES"/>
+        </w:rPr>
+      </w:pPr>
+      <w:r>
+        <w:rPr>
+          <w:lang w:val="es-ES"/>
+        </w:rPr>
+        <w:t xml:space="preserve">Episodio:  69  </w:t>
+      </w:r>
+      <w:proofErr w:type="spellStart"/>
+      <w:r>
+        <w:rPr>
+          <w:lang w:val="es-ES"/>
+        </w:rPr>
+        <w:t>Reward</w:t>
+      </w:r>
+      <w:proofErr w:type="spellEnd"/>
+      <w:r>
+        <w:rPr>
+          <w:lang w:val="es-ES"/>
+        </w:rPr>
+        <w:t xml:space="preserve"> obtenido:  61.0</w:t>
+      </w:r>
+    </w:p>
+    <w:p>
+      <w:pPr>
+        <w:rPr>
+          <w:lang w:val="es-ES"/>
+        </w:rPr>
+      </w:pPr>
+      <w:r>
+        <w:rPr>
+          <w:lang w:val="es-ES"/>
+        </w:rPr>
+        <w:t xml:space="preserve">Episodio:  70  </w:t>
+      </w:r>
+      <w:proofErr w:type="spellStart"/>
+      <w:r>
+        <w:rPr>
+          <w:lang w:val="es-ES"/>
+        </w:rPr>
+        <w:t>Reward</w:t>
+      </w:r>
+      <w:proofErr w:type="spellEnd"/>
+      <w:r>
+        <w:rPr>
+          <w:lang w:val="es-ES"/>
+        </w:rPr>
+        <w:t xml:space="preserve"> obtenido:  33.0</w:t>
+      </w:r>
+    </w:p>
+    <w:p>
+      <w:pPr>
+        <w:rPr>
+          <w:lang w:val="es-ES"/>
+        </w:rPr>
+      </w:pPr>
+      <w:r>
+        <w:rPr>
+          <w:lang w:val="es-ES"/>
+        </w:rPr>
+        <w:t xml:space="preserve">Episodio:  71  </w:t>
+      </w:r>
+      <w:proofErr w:type="spellStart"/>
+      <w:r>
+        <w:rPr>
+          <w:lang w:val="es-ES"/>
+        </w:rPr>
+        <w:t>Reward</w:t>
+      </w:r>
+      <w:proofErr w:type="spellEnd"/>
+      <w:r>
+        <w:rPr>
+          <w:lang w:val="es-ES"/>
+        </w:rPr>
+        <w:t xml:space="preserve"> obtenido:  51.0</w:t>
+      </w:r>
+    </w:p>
+    <w:p>
+      <w:pPr>
+        <w:rPr>
+          <w:lang w:val="es-ES"/>
+        </w:rPr>
+      </w:pPr>
+      <w:r>
+        <w:rPr>
+          <w:lang w:val="es-ES"/>
+        </w:rPr>
+        <w:t xml:space="preserve">Episodio:  72  </w:t>
+      </w:r>
+      <w:proofErr w:type="spellStart"/>
+      <w:r>
+        <w:rPr>
+          <w:lang w:val="es-ES"/>
+        </w:rPr>
+        <w:t>Reward</w:t>
+      </w:r>
+      <w:proofErr w:type="spellEnd"/>
+      <w:r>
+        <w:rPr>
+          <w:lang w:val="es-ES"/>
+        </w:rPr>
+        <w:t xml:space="preserve"> obtenido:  37.0</w:t>
+      </w:r>
+    </w:p>
+    <w:p>
+      <w:pPr>
+        <w:rPr>
+          <w:lang w:val="es-ES"/>
+        </w:rPr>
+      </w:pPr>
+      <w:r>
+        <w:rPr>
+          <w:lang w:val="es-ES"/>
+        </w:rPr>
+        <w:t xml:space="preserve">Episodio:  73  </w:t>
+      </w:r>
+      <w:proofErr w:type="spellStart"/>
+      <w:r>
+        <w:rPr>
+          <w:lang w:val="es-ES"/>
+        </w:rPr>
+        <w:t>Reward</w:t>
+      </w:r>
+      <w:proofErr w:type="spellEnd"/>
+      <w:r>
+        <w:rPr>
+          <w:lang w:val="es-ES"/>
+        </w:rPr>
+        <w:t xml:space="preserve"> obtenido:  47.0</w:t>
+      </w:r>
+    </w:p>
+    <w:p>
+      <w:pPr>
+        <w:rPr>
+          <w:lang w:val="es-ES"/>
+        </w:rPr>
+      </w:pPr>
+      <w:r>
+        <w:rPr>
+          <w:lang w:val="es-ES"/>
+        </w:rPr>
+        <w:t xml:space="preserve">Episodio:  74  </w:t>
+      </w:r>
+      <w:proofErr w:type="spellStart"/>
+      <w:r>
+        <w:rPr>
+          <w:lang w:val="es-ES"/>
+        </w:rPr>
+        <w:t>Reward</w:t>
+      </w:r>
+      <w:proofErr w:type="spellEnd"/>
+      <w:r>
+        <w:rPr>
+          <w:lang w:val="es-ES"/>
+        </w:rPr>
+        <w:t xml:space="preserve"> obtenido:  31.0</w:t>
+      </w:r>
+    </w:p>
+    <w:p>
+      <w:pPr>
+        <w:rPr>
+          <w:lang w:val="es-ES"/>
+        </w:rPr>
+      </w:pPr>
+      <w:r>
+        <w:rPr>
+          <w:lang w:val="es-ES"/>
+        </w:rPr>
+        <w:t xml:space="preserve">Episodio:  75  </w:t>
+      </w:r>
+      <w:proofErr w:type="spellStart"/>
+      <w:r>
+        <w:rPr>
+          <w:lang w:val="es-ES"/>
+        </w:rPr>
+        <w:t>Reward</w:t>
+      </w:r>
+      <w:proofErr w:type="spellEnd"/>
+      <w:r>
+        <w:rPr>
+          <w:lang w:val="es-ES"/>
+        </w:rPr>
+        <w:t xml:space="preserve"> obtenido:  33.0</w:t>
+      </w:r>
+    </w:p>
+    <w:p>
+      <w:pPr>
+        <w:rPr>
+          <w:lang w:val="es-ES"/>
+        </w:rPr>
+      </w:pPr>
+      <w:r>
+        <w:rPr>
+          <w:lang w:val="es-ES"/>
+        </w:rPr>
+        <w:t xml:space="preserve">Episodio:  76  </w:t>
+      </w:r>
+      <w:proofErr w:type="spellStart"/>
+      <w:r>
+        <w:rPr>
+          <w:lang w:val="es-ES"/>
+        </w:rPr>
+        <w:t>Reward</w:t>
+      </w:r>
+      <w:proofErr w:type="spellEnd"/>
+      <w:r>
+        <w:rPr>
+          <w:lang w:val="es-ES"/>
+        </w:rPr>
+        <w:t xml:space="preserve"> obtenido:  35.0</w:t>
+      </w:r>
+    </w:p>
+    <w:p>
+      <w:pPr>
+        <w:rPr>
+          <w:lang w:val="es-ES"/>
+        </w:rPr>
+      </w:pPr>
+      <w:r>
+        <w:rPr>
+          <w:lang w:val="es-ES"/>
+        </w:rPr>
+        <w:t xml:space="preserve">Episodio:  77  </w:t>
+      </w:r>
+      <w:proofErr w:type="spellStart"/>
+      <w:r>
+        <w:rPr>
+          <w:lang w:val="es-ES"/>
+        </w:rPr>
+        <w:t>Reward</w:t>
+      </w:r>
+      <w:proofErr w:type="spellEnd"/>
+      <w:r>
+        <w:rPr>
+          <w:lang w:val="es-ES"/>
+        </w:rPr>
+        <w:t xml:space="preserve"> obtenido:  35.0</w:t>
+      </w:r>
+    </w:p>
+    <w:p>
+      <w:pPr>
+        <w:rPr>
+          <w:lang w:val="es-ES"/>
+        </w:rPr>
+      </w:pPr>
+      <w:r>
+        <w:rPr>
+          <w:lang w:val="es-ES"/>
+        </w:rPr>
+        <w:t xml:space="preserve">Episodio:  78  </w:t>
+      </w:r>
+      <w:proofErr w:type="spellStart"/>
+      <w:r>
+        <w:rPr>
+          <w:lang w:val="es-ES"/>
+        </w:rPr>
+        <w:t>Reward</w:t>
+      </w:r>
+      <w:proofErr w:type="spellEnd"/>
+      <w:r>
+        <w:rPr>
+          <w:lang w:val="es-ES"/>
+        </w:rPr>
+        <w:t xml:space="preserve"> obtenido:  40.0</w:t>
+      </w:r>
+    </w:p>
+    <w:p>
+      <w:pPr>
+        <w:rPr>
+          <w:lang w:val="es-ES"/>
+        </w:rPr>
+      </w:pPr>
+      <w:r>
+        <w:rPr>
+          <w:lang w:val="es-ES"/>
+        </w:rPr>
+        <w:t xml:space="preserve">Episodio:  79  </w:t>
+      </w:r>
+      <w:proofErr w:type="spellStart"/>
+      <w:r>
+        <w:rPr>
+          <w:lang w:val="es-ES"/>
+        </w:rPr>
+        <w:t>Reward</w:t>
+      </w:r>
+      <w:proofErr w:type="spellEnd"/>
+      <w:r>
+        <w:rPr>
+          <w:lang w:val="es-ES"/>
+        </w:rPr>
+        <w:t xml:space="preserve"> obtenido:  41.0</w:t>
+      </w:r>
+    </w:p>
+    <w:p>
+      <w:pPr>
+        <w:rPr>
+          <w:lang w:val="es-ES"/>
+        </w:rPr>
+      </w:pPr>
+      <w:r>
+        <w:rPr>
+          <w:lang w:val="es-ES"/>
+        </w:rPr>
+        <w:t xml:space="preserve">Episodio:  80  </w:t>
+      </w:r>
+      <w:proofErr w:type="spellStart"/>
+      <w:r>
+        <w:rPr>
+          <w:lang w:val="es-ES"/>
+        </w:rPr>
+        <w:t>Reward</w:t>
+      </w:r>
+      <w:proofErr w:type="spellEnd"/>
+      <w:r>
+        <w:rPr>
+          <w:lang w:val="es-ES"/>
+        </w:rPr>
+        <w:t xml:space="preserve"> obtenido:  69.0</w:t>
+      </w:r>
+    </w:p>
+    <w:p>
+      <w:pPr>
+        <w:rPr>
+          <w:lang w:val="es-ES"/>
+        </w:rPr>
+      </w:pPr>
+      <w:r>
+        <w:rPr>
+          <w:lang w:val="es-ES"/>
+        </w:rPr>
+        <w:t xml:space="preserve">Episodio:  81  </w:t>
+      </w:r>
+      <w:proofErr w:type="spellStart"/>
+      <w:r>
+        <w:rPr>
+          <w:lang w:val="es-ES"/>
+        </w:rPr>
+        <w:t>Reward</w:t>
+      </w:r>
+      <w:proofErr w:type="spellEnd"/>
+      <w:r>
+        <w:rPr>
+          <w:lang w:val="es-ES"/>
+        </w:rPr>
+        <w:t xml:space="preserve"> obtenido:  29.0</w:t>
+      </w:r>
+    </w:p>
+    <w:p>
+      <w:pPr>
+        <w:rPr>
+          <w:lang w:val="es-ES"/>
+        </w:rPr>
+      </w:pPr>
+      <w:r>
+        <w:rPr>
+          <w:lang w:val="es-ES"/>
+        </w:rPr>
+        <w:t xml:space="preserve">Episodio:  82  </w:t>
+      </w:r>
+      <w:proofErr w:type="spellStart"/>
+      <w:r>
+        <w:rPr>
+          <w:lang w:val="es-ES"/>
+        </w:rPr>
+        <w:t>Reward</w:t>
+      </w:r>
+      <w:proofErr w:type="spellEnd"/>
+      <w:r>
+        <w:rPr>
+          <w:lang w:val="es-ES"/>
+        </w:rPr>
+        <w:t xml:space="preserve"> obtenido:  31.0</w:t>
+      </w:r>
+    </w:p>
+    <w:p>
+      <w:pPr>
+        <w:rPr>
+          <w:lang w:val="es-ES"/>
+        </w:rPr>
+      </w:pPr>
+      <w:r>
+        <w:rPr>
+          <w:lang w:val="es-ES"/>
+        </w:rPr>
+        <w:t xml:space="preserve">Episodio:  83  </w:t>
+      </w:r>
+      <w:proofErr w:type="spellStart"/>
+      <w:r>
+        <w:rPr>
+          <w:lang w:val="es-ES"/>
+        </w:rPr>
+        <w:t>Reward</w:t>
+      </w:r>
+      <w:proofErr w:type="spellEnd"/>
+      <w:r>
+        <w:rPr>
+          <w:lang w:val="es-ES"/>
+        </w:rPr>
+        <w:t xml:space="preserve"> obtenido:  60.0</w:t>
+      </w:r>
+    </w:p>
+    <w:p>
+      <w:pPr>
+        <w:rPr>
+          <w:lang w:val="es-ES"/>
+        </w:rPr>
+      </w:pPr>
+      <w:r>
+        <w:rPr>
+          <w:lang w:val="es-ES"/>
+        </w:rPr>
+        <w:t xml:space="preserve">Episodio:  84  </w:t>
+      </w:r>
+      <w:proofErr w:type="spellStart"/>
+      <w:r>
+        <w:rPr>
+          <w:lang w:val="es-ES"/>
+        </w:rPr>
+        <w:t>Reward</w:t>
+      </w:r>
+      <w:proofErr w:type="spellEnd"/>
+      <w:r>
+        <w:rPr>
+          <w:lang w:val="es-ES"/>
+        </w:rPr>
+        <w:t xml:space="preserve"> obtenido:  12.0</w:t>
+      </w:r>
+    </w:p>
+    <w:p>
+      <w:pPr>
+        <w:rPr>
+          <w:lang w:val="es-ES"/>
+        </w:rPr>
+      </w:pPr>
+      <w:r>
+        <w:rPr>
+          <w:lang w:val="es-ES"/>
+        </w:rPr>
+        <w:t xml:space="preserve">Episodio:  85  </w:t>
+      </w:r>
+      <w:proofErr w:type="spellStart"/>
+      <w:r>
+        <w:rPr>
+          <w:lang w:val="es-ES"/>
+        </w:rPr>
+        <w:t>Reward</w:t>
+      </w:r>
+      <w:proofErr w:type="spellEnd"/>
+      <w:r>
+        <w:rPr>
+          <w:lang w:val="es-ES"/>
+        </w:rPr>
+        <w:t xml:space="preserve"> obtenido:  41.0</w:t>
+      </w:r>
+    </w:p>
+    <w:p>
+      <w:pPr>
+        <w:rPr>
+          <w:lang w:val="es-ES"/>
+        </w:rPr>
+      </w:pPr>
+      <w:r>
+        <w:rPr>
+          <w:lang w:val="es-ES"/>
+        </w:rPr>
+        <w:t xml:space="preserve">Episodio:  86  </w:t>
+      </w:r>
+      <w:proofErr w:type="spellStart"/>
+      <w:r>
+        <w:rPr>
+          <w:lang w:val="es-ES"/>
+        </w:rPr>
+        <w:t>Reward</w:t>
+      </w:r>
+      <w:proofErr w:type="spellEnd"/>
+      <w:r>
+        <w:rPr>
+          <w:lang w:val="es-ES"/>
+        </w:rPr>
+        <w:t xml:space="preserve"> obtenido:  19.0</w:t>
+      </w:r>
+    </w:p>
+    <w:p>
+      <w:pPr>
+        <w:rPr>
+          <w:lang w:val="es-ES"/>
+        </w:rPr>
+      </w:pPr>
+      <w:r>
+        <w:rPr>
+          <w:lang w:val="es-ES"/>
+        </w:rPr>
+        <w:t xml:space="preserve">Episodio:  87  </w:t>
+      </w:r>
+      <w:proofErr w:type="spellStart"/>
+      <w:r>
+        <w:rPr>
+          <w:lang w:val="es-ES"/>
+        </w:rPr>
+        <w:t>Reward</w:t>
+      </w:r>
+      <w:proofErr w:type="spellEnd"/>
+      <w:r>
+        <w:rPr>
+          <w:lang w:val="es-ES"/>
+        </w:rPr>
+        <w:t xml:space="preserve"> obtenido:  27.0</w:t>
+      </w:r>
+    </w:p>
+    <w:p>
+      <w:pPr>
+        <w:rPr>
+          <w:lang w:val="es-ES"/>
+        </w:rPr>
+      </w:pPr>
+      <w:r>
+        <w:rPr>
+          <w:lang w:val="es-ES"/>
+        </w:rPr>
+        <w:t xml:space="preserve">Episodio:  88  </w:t>
+      </w:r>
+      <w:proofErr w:type="spellStart"/>
+      <w:r>
+        <w:rPr>
+          <w:lang w:val="es-ES"/>
+        </w:rPr>
+        <w:t>Reward</w:t>
+      </w:r>
+      <w:proofErr w:type="spellEnd"/>
+      <w:r>
+        <w:rPr>
+          <w:lang w:val="es-ES"/>
+        </w:rPr>
+        <w:t xml:space="preserve"> obtenido:  29.0</w:t>
+      </w:r>
+    </w:p>
+    <w:p>
+      <w:pPr>
+        <w:rPr>
+          <w:lang w:val="es-ES"/>
+        </w:rPr>
+      </w:pPr>
+      <w:r>
+        <w:rPr>
+          <w:lang w:val="es-ES"/>
+        </w:rPr>
+        <w:t xml:space="preserve">Episodio:  89  </w:t>
+      </w:r>
+      <w:proofErr w:type="spellStart"/>
+      <w:r>
+        <w:rPr>
+          <w:lang w:val="es-ES"/>
+        </w:rPr>
+        <w:t>Reward</w:t>
+      </w:r>
+      <w:proofErr w:type="spellEnd"/>
+      <w:r>
+        <w:rPr>
+          <w:lang w:val="es-ES"/>
+        </w:rPr>
+        <w:t xml:space="preserve"> obtenido:  45.0</w:t>
+      </w:r>
+    </w:p>
+    <w:p>
+      <w:pPr>
+        <w:rPr>
+          <w:lang w:val="es-ES"/>
+        </w:rPr>
+      </w:pPr>
+      <w:r>
+        <w:rPr>
+          <w:lang w:val="es-ES"/>
+        </w:rPr>
+        <w:t xml:space="preserve">Episodio:  90  </w:t>
+      </w:r>
+      <w:proofErr w:type="spellStart"/>
+      <w:r>
+        <w:rPr>
+          <w:lang w:val="es-ES"/>
+        </w:rPr>
+        <w:t>Reward</w:t>
+      </w:r>
+      <w:proofErr w:type="spellEnd"/>
+      <w:r>
+        <w:rPr>
+          <w:lang w:val="es-ES"/>
+        </w:rPr>
+        <w:t xml:space="preserve"> obtenido:  33.0</w:t>
+      </w:r>
+    </w:p>
+    <w:p>
+      <w:pPr>
+        <w:rPr>
+          <w:lang w:val="es-ES"/>
+        </w:rPr>
+      </w:pPr>
+      <w:r>
+        <w:rPr>
+          <w:lang w:val="es-ES"/>
+        </w:rPr>
+        <w:t xml:space="preserve">Episodio:  91  </w:t>
+      </w:r>
+      <w:proofErr w:type="spellStart"/>
+      <w:r>
+        <w:rPr>
+          <w:lang w:val="es-ES"/>
+        </w:rPr>
+        <w:t>Reward</w:t>
+      </w:r>
+      <w:proofErr w:type="spellEnd"/>
+      <w:r>
+        <w:rPr>
+          <w:lang w:val="es-ES"/>
+        </w:rPr>
+        <w:t xml:space="preserve"> obtenido:  17.0</w:t>
+      </w:r>
+    </w:p>
+    <w:p>
+      <w:pPr>
+        <w:rPr>
+          <w:lang w:val="es-ES"/>
+        </w:rPr>
+      </w:pPr>
+      <w:r>
+        <w:rPr>
+          <w:lang w:val="es-ES"/>
+        </w:rPr>
+        <w:t xml:space="preserve">Episodio:  92  </w:t>
+      </w:r>
+      <w:proofErr w:type="spellStart"/>
+      <w:r>
+        <w:rPr>
+          <w:lang w:val="es-ES"/>
+        </w:rPr>
+        <w:t>Reward</w:t>
+      </w:r>
+      <w:proofErr w:type="spellEnd"/>
+      <w:r>
+        <w:rPr>
+          <w:lang w:val="es-ES"/>
+        </w:rPr>
+        <w:t xml:space="preserve"> obtenido:  33.0</w:t>
+      </w:r>
+    </w:p>
+    <w:p>
+      <w:pPr>
+        <w:rPr>
+          <w:lang w:val="es-ES"/>
+        </w:rPr>
+      </w:pPr>
+      <w:r>
+        <w:rPr>
+          <w:lang w:val="es-ES"/>
+        </w:rPr>
+        <w:t xml:space="preserve">Episodio:  93  </w:t>
+      </w:r>
+      <w:proofErr w:type="spellStart"/>
+      <w:r>
+        <w:rPr>
+          <w:lang w:val="es-ES"/>
+        </w:rPr>
+        <w:t>Reward</w:t>
+      </w:r>
+      <w:proofErr w:type="spellEnd"/>
+      <w:r>
+        <w:rPr>
+          <w:lang w:val="es-ES"/>
+        </w:rPr>
+        <w:t xml:space="preserve"> obtenido:  118.0</w:t>
+      </w:r>
+    </w:p>
+    <w:p>
+      <w:pPr>
+        <w:rPr>
+          <w:lang w:val="es-ES"/>
+        </w:rPr>
+      </w:pPr>
+      <w:r>
+        <w:rPr>
+          <w:lang w:val="es-ES"/>
+        </w:rPr>
+        <w:t xml:space="preserve">Episodio:  94  </w:t>
+      </w:r>
+      <w:proofErr w:type="spellStart"/>
+      <w:r>
+        <w:rPr>
+          <w:lang w:val="es-ES"/>
+        </w:rPr>
+        <w:t>Reward</w:t>
+      </w:r>
+      <w:proofErr w:type="spellEnd"/>
+      <w:r>
+        <w:rPr>
+          <w:lang w:val="es-ES"/>
+        </w:rPr>
+        <w:t xml:space="preserve"> obtenido:  26.0</w:t>
+      </w:r>
+    </w:p>
+    <w:p>
+      <w:pPr>
+        <w:rPr>
+          <w:lang w:val="es-ES"/>
+        </w:rPr>
+      </w:pPr>
+      <w:r>
+        <w:rPr>
+          <w:lang w:val="es-ES"/>
+        </w:rPr>
+        <w:t xml:space="preserve">Episodio:  95  </w:t>
+      </w:r>
+      <w:proofErr w:type="spellStart"/>
+      <w:r>
+        <w:rPr>
+          <w:lang w:val="es-ES"/>
+        </w:rPr>
+        <w:t>Reward</w:t>
+      </w:r>
+      <w:proofErr w:type="spellEnd"/>
+      <w:r>
+        <w:rPr>
+          <w:lang w:val="es-ES"/>
+        </w:rPr>
+        <w:t xml:space="preserve"> obtenido:  37.0</w:t>
+      </w:r>
+    </w:p>
+    <w:p>
+      <w:pPr>
+        <w:rPr>
+          <w:lang w:val="es-ES"/>
+        </w:rPr>
+      </w:pPr>
+      <w:r>
+        <w:rPr>
+          <w:lang w:val="es-ES"/>
+        </w:rPr>
+        <w:t xml:space="preserve">Episodio:  96  </w:t>
+      </w:r>
+      <w:proofErr w:type="spellStart"/>
+      <w:r>
+        <w:rPr>
+          <w:lang w:val="es-ES"/>
+        </w:rPr>
+        <w:t>Reward</w:t>
+      </w:r>
+      <w:proofErr w:type="spellEnd"/>
+      <w:r>
+        <w:rPr>
+          <w:lang w:val="es-ES"/>
+        </w:rPr>
+        <w:t xml:space="preserve"> obtenido:  37.0</w:t>
+      </w:r>
+    </w:p>
+    <w:p>
+      <w:pPr>
+        <w:rPr>
+          <w:lang w:val="es-ES"/>
+        </w:rPr>
+      </w:pPr>
+      <w:r>
+        <w:rPr>
+          <w:lang w:val="es-ES"/>
+        </w:rPr>
+        <w:t xml:space="preserve">Episodio:  97  </w:t>
+      </w:r>
+      <w:proofErr w:type="spellStart"/>
+      <w:r>
+        <w:rPr>
+          <w:lang w:val="es-ES"/>
+        </w:rPr>
+        <w:t>Reward</w:t>
+      </w:r>
+      <w:proofErr w:type="spellEnd"/>
+      <w:r>
+        <w:rPr>
+          <w:lang w:val="es-ES"/>
+        </w:rPr>
+        <w:t xml:space="preserve"> obtenido:  39.0</w:t>
+      </w:r>
+    </w:p>
+    <w:p>
+      <w:pPr>
+        <w:rPr>
+          <w:lang w:val="es-ES"/>
+        </w:rPr>
+      </w:pPr>
+      <w:r>
+        <w:rPr>
+          <w:lang w:val="es-ES"/>
+        </w:rPr>
+        <w:t xml:space="preserve">Episodio:  98  </w:t>
+      </w:r>
+      <w:proofErr w:type="spellStart"/>
+      <w:r>
+        <w:rPr>
+          <w:lang w:val="es-ES"/>
+        </w:rPr>
+        <w:t>Reward</w:t>
+      </w:r>
+      <w:proofErr w:type="spellEnd"/>
+      <w:r>
+        <w:rPr>
+          <w:lang w:val="es-ES"/>
+        </w:rPr>
+        <w:t xml:space="preserve"> obtenido:  35.0</w:t>
+      </w:r>
+    </w:p>
+    <w:p>
+      <w:pPr>
+        <w:rPr>
+          <w:lang w:val="es-ES"/>
+        </w:rPr>
+      </w:pPr>
+      <w:r>
+        <w:rPr>
+          <w:lang w:val="es-ES"/>
+        </w:rPr>
+        <w:lastRenderedPageBreak/>
+        <w:t xml:space="preserve">Episodio:  99  </w:t>
+      </w:r>
+      <w:proofErr w:type="spellStart"/>
+      <w:r>
+        <w:rPr>
+          <w:lang w:val="es-ES"/>
+        </w:rPr>
+        <w:t>Reward</w:t>
+      </w:r>
+      <w:proofErr w:type="spellEnd"/>
+      <w:r>
+        <w:rPr>
+          <w:lang w:val="es-ES"/>
+        </w:rPr>
+        <w:t xml:space="preserve"> obtenido:  56.0</w:t>
+      </w:r>
+    </w:p>
+    <w:p>
+      <w:pPr>
+        <w:rPr>
+          <w:lang w:val="es-ES"/>
+        </w:rPr>
+      </w:pPr>
+    </w:p>
+    <w:p>
+      <w:pPr>
+        <w:rPr>
           <w:u w:val="single"/>
           <w:lang w:val="es-ES"/>
         </w:rPr>
       </w:pPr>
-    </w:p>
-    <w:p>
-      <w:pPr>
-        <w:rPr>
-          <w:lang w:val="es-ES"/>
-        </w:rPr>
-      </w:pPr>
-    </w:p>
-    <w:p>
-      <w:pPr>
-        <w:rPr>
-          <w:lang w:val="es-ES"/>
-        </w:rPr>
-      </w:pPr>
+      <w:r>
+        <w:rPr>
+          <w:lang w:val="es-ES"/>
+        </w:rPr>
+        <w:t>Los resultados de este enfoque son mucho mas alentadores por lo que se procede a entrenar 2 millones de episodios para posteriormente verificar su desempeño.</w:t>
+      </w:r>
+    </w:p>
+    <w:p>
+      <w:pPr>
+        <w:rPr>
+          <w:u w:val="single"/>
+          <w:lang w:val="es-ES"/>
+        </w:rPr>
+      </w:pPr>
+    </w:p>
+    <w:p>
+      <w:pPr>
+        <w:rPr>
+          <w:lang w:val="es-ES"/>
+        </w:rPr>
+      </w:pPr>
+      <w:r>
+        <w:rPr>
+          <w:lang w:val="es-ES"/>
+        </w:rPr>
+        <w:t xml:space="preserve">Se observa que el entrenamiento arroja un episodio que es truncado al superar la cantidad de </w:t>
+      </w:r>
+      <w:proofErr w:type="spellStart"/>
+      <w:r>
+        <w:rPr>
+          <w:lang w:val="es-ES"/>
+        </w:rPr>
+        <w:t>reward</w:t>
+      </w:r>
+      <w:proofErr w:type="spellEnd"/>
+      <w:r>
+        <w:rPr>
+          <w:lang w:val="es-ES"/>
+        </w:rPr>
+        <w:t xml:space="preserve"> total obtenida superior a lo solicitado por el ambiente (500). Esto sucede a los 154 episodios de entrenamiento, por lo que se decide utilizar la </w:t>
+      </w:r>
+      <w:proofErr w:type="spellStart"/>
+      <w:r>
+        <w:rPr>
+          <w:lang w:val="es-ES"/>
+        </w:rPr>
+        <w:t>Qtable</w:t>
+      </w:r>
+      <w:proofErr w:type="spellEnd"/>
+      <w:r>
+        <w:rPr>
+          <w:lang w:val="es-ES"/>
+        </w:rPr>
+        <w:t xml:space="preserve"> generada (se había incluido en el código una condición para guardar la </w:t>
+      </w:r>
+      <w:proofErr w:type="spellStart"/>
+      <w:r>
+        <w:rPr>
+          <w:lang w:val="es-ES"/>
+        </w:rPr>
+        <w:t>Qtable</w:t>
+      </w:r>
+      <w:proofErr w:type="spellEnd"/>
+      <w:r>
+        <w:rPr>
+          <w:lang w:val="es-ES"/>
+        </w:rPr>
+        <w:t xml:space="preserve"> si el episodio de entrenamiento era truncado por el ambiente). Al correr 150 episodios de simulación con la </w:t>
+      </w:r>
+      <w:proofErr w:type="spellStart"/>
+      <w:r>
+        <w:rPr>
+          <w:lang w:val="es-ES"/>
+        </w:rPr>
+        <w:t>Qtable</w:t>
+      </w:r>
+      <w:proofErr w:type="spellEnd"/>
+      <w:r>
+        <w:rPr>
+          <w:lang w:val="es-ES"/>
+        </w:rPr>
+        <w:t xml:space="preserve"> anterior se obtuvo el siguiente resultado</w:t>
+      </w:r>
+    </w:p>
+    <w:p>
+      <w:pPr>
+        <w:rPr>
+          <w:lang w:val="es-ES"/>
+        </w:rPr>
+      </w:pPr>
+      <w:r>
+        <w:rPr>
+          <w:lang w:val="es-ES"/>
+        </w:rPr>
+        <w:drawing>
+          <wp:inline distT="0" distB="0" distL="0" distR="0" wp14:anchorId="11183955" wp14:editId="695C3C35">
+            <wp:extent cx="4915586" cy="4039164"/>
+            <wp:effectExtent l="0" t="0" r="0" b="0"/>
+            <wp:docPr id="4" name="Imagen 4"/>
+            <wp:cNvGraphicFramePr>
+              <a:graphicFrameLocks xmlns:a="http://schemas.openxmlformats.org/drawingml/2006/main" noChangeAspect="1"/>
+            </wp:cNvGraphicFramePr>
+            <a:graphic xmlns:a="http://schemas.openxmlformats.org/drawingml/2006/main">
+              <a:graphicData uri="http://schemas.openxmlformats.org/drawingml/2006/picture">
+                <pic:pic xmlns:pic="http://schemas.openxmlformats.org/drawingml/2006/picture">
+                  <pic:nvPicPr>
+                    <pic:cNvPr id="1" name=""/>
+                    <pic:cNvPicPr/>
+                  </pic:nvPicPr>
+                  <pic:blipFill>
+                    <a:blip r:embed="rId8"/>
+                    <a:stretch>
+                      <a:fillRect/>
+                    </a:stretch>
+                  </pic:blipFill>
+                  <pic:spPr>
+                    <a:xfrm>
+                      <a:off x="0" y="0"/>
+                      <a:ext cx="4915586" cy="4039164"/>
+                    </a:xfrm>
+                    <a:prstGeom prst="rect">
+                      <a:avLst/>
+                    </a:prstGeom>
+                  </pic:spPr>
+                </pic:pic>
+              </a:graphicData>
+            </a:graphic>
+          </wp:inline>
+        </w:drawing>
+      </w:r>
+    </w:p>
+    <w:p>
+      <w:pPr>
+        <w:rPr>
+          <w:lang w:val="es-ES"/>
+        </w:rPr>
+      </w:pPr>
+      <w:r>
+        <w:rPr>
+          <w:lang w:val="es-ES"/>
+        </w:rPr>
+        <w:t xml:space="preserve">*Promedio de simulaciones ganadas es en realidad el </w:t>
+      </w:r>
+      <w:proofErr w:type="spellStart"/>
+      <w:r>
+        <w:rPr>
+          <w:lang w:val="es-ES"/>
+        </w:rPr>
+        <w:t>reward</w:t>
+      </w:r>
+      <w:proofErr w:type="spellEnd"/>
+      <w:r>
+        <w:rPr>
+          <w:lang w:val="es-ES"/>
+        </w:rPr>
+        <w:t xml:space="preserve"> promedio obtenido.</w:t>
+      </w:r>
+    </w:p>
+    <w:p>
+      <w:pPr>
+        <w:rPr>
+          <w:lang w:val="es-ES"/>
+        </w:rPr>
+      </w:pPr>
+    </w:p>
+    <w:p>
+      <w:pPr>
+        <w:rPr>
+          <w:lang w:val="es-ES"/>
+        </w:rPr>
+      </w:pPr>
+      <w:r>
+        <w:rPr>
+          <w:lang w:val="es-ES"/>
+        </w:rPr>
+        <w:t>Como podemos apreciar se perdieron solamente 3 de los 150 episodios generados, esto induce a pensar que el error cometido es del 2% (lógicamente solo considerando los 150 episodios simulados).</w:t>
+      </w:r>
+    </w:p>
+    <w:p>
+      <w:pPr>
+        <w:rPr>
+          <w:lang w:val="es-ES"/>
+        </w:rPr>
+      </w:pPr>
+      <w:r>
+        <w:rPr>
+          <w:lang w:val="es-ES"/>
+        </w:rPr>
+        <w:t>Se observa un comportamiento particular: No se toma ninguna acción para que el carro no se exceda de los limites permitidos. Esto se deriva de omitir la posición del carro en las dimensiones de observación utilizada.</w:t>
+      </w:r>
+    </w:p>
+    <w:p>
+      <w:pPr>
+        <w:rPr>
+          <w:lang w:val="es-ES"/>
+        </w:rPr>
+      </w:pPr>
+    </w:p>
+    <w:p>
+      <w:pPr>
+        <w:rPr>
+          <w:lang w:val="es-ES"/>
+        </w:rPr>
+      </w:pPr>
+      <w:r>
+        <w:rPr>
+          <w:lang w:val="es-ES"/>
+        </w:rPr>
+        <w:lastRenderedPageBreak/>
+        <w:t xml:space="preserve">A continuación se adjunta la </w:t>
+      </w:r>
+      <w:proofErr w:type="spellStart"/>
+      <w:r>
+        <w:rPr>
+          <w:lang w:val="es-ES"/>
+        </w:rPr>
+        <w:t>grafica</w:t>
+      </w:r>
+      <w:proofErr w:type="spellEnd"/>
+      <w:r>
+        <w:rPr>
+          <w:lang w:val="es-ES"/>
+        </w:rPr>
+        <w:t xml:space="preserve"> del entrenamiento:</w:t>
+      </w:r>
+    </w:p>
+    <w:p>
+      <w:pPr>
+        <w:rPr>
+          <w:lang w:val="es-ES"/>
+        </w:rPr>
+      </w:pPr>
+    </w:p>
+    <w:p>
+      <w:pPr>
+        <w:rPr>
+          <w:lang w:val="es-ES"/>
+        </w:rPr>
+      </w:pPr>
+      <w:r>
+        <w:rPr>
+          <w:lang w:val="es-ES"/>
+        </w:rPr>
+        <w:t xml:space="preserve">La versión 5 se considera una versión entregable de este desafío, pero se intentará evolucionar la entrega a una versión </w:t>
+      </w:r>
+      <w:r>
+        <w:rPr>
+          <w:lang w:val="es-ES"/>
+        </w:rPr>
+        <w:t xml:space="preserve">6 </w:t>
+      </w:r>
+      <w:r>
+        <w:rPr>
+          <w:lang w:val="es-ES"/>
+        </w:rPr>
+        <w:t xml:space="preserve">que considere la velocidad del carro y su posición con el objetivo de </w:t>
+      </w:r>
+      <w:r>
+        <w:rPr>
+          <w:lang w:val="es-ES"/>
+        </w:rPr>
+        <w:t xml:space="preserve">no permitir que se trunque el episodio por la posición. Adicionalmente, es un desafío interesante conseguir </w:t>
+      </w:r>
+      <w:r>
+        <w:rPr>
+          <w:lang w:val="es-ES"/>
+        </w:rPr>
+        <w:t xml:space="preserve">simular </w:t>
+      </w:r>
+      <w:r>
+        <w:rPr>
+          <w:lang w:val="es-ES"/>
+        </w:rPr>
+        <w:t xml:space="preserve">solamente </w:t>
+      </w:r>
+      <w:r>
+        <w:rPr>
+          <w:lang w:val="es-ES"/>
+        </w:rPr>
+        <w:t xml:space="preserve">un episodio </w:t>
+      </w:r>
+      <w:r>
+        <w:rPr>
+          <w:lang w:val="es-ES"/>
+        </w:rPr>
+        <w:t>que sea truncado únicamente por un tiempo máximo a ser determinado.</w:t>
+      </w:r>
     </w:p>
     <w:p>
       <w:pPr>

</xml_diff>

<commit_message>
Datos comparativos de V5 vs V6
Falta agregar los datos del entrenamiento de la V6 con 6 buckets por dimension del cart
</commit_message>
<xml_diff>
--- a/Carpole_last_version/Evolucion de obligatorio IA.docx
+++ b/Carpole_last_version/Evolucion de obligatorio IA.docx
@@ -4969,6 +4969,1372 @@
         </w:rPr>
         <w:t>que sea truncado únicamente por un tiempo máximo a ser determinado.</w:t>
       </w:r>
+    </w:p>
+    <w:p>
+      <w:pPr>
+        <w:rPr>
+          <w:lang w:val="es-ES"/>
+        </w:rPr>
+      </w:pPr>
+    </w:p>
+    <w:p>
+      <w:pPr>
+        <w:rPr>
+          <w:lang w:val="es-ES"/>
+        </w:rPr>
+      </w:pPr>
+    </w:p>
+    <w:p>
+      <w:pPr>
+        <w:rPr>
+          <w:lang w:val="es-ES"/>
+        </w:rPr>
+      </w:pPr>
+      <w:r>
+        <w:rPr>
+          <w:lang w:val="es-ES"/>
+        </w:rPr>
+        <w:t xml:space="preserve">V 5.1 </w:t>
+      </w:r>
+      <w:proofErr w:type="spellStart"/>
+      <w:r>
+        <w:rPr>
+          <w:lang w:val="es-ES"/>
+        </w:rPr>
+        <w:t>Modificacion</w:t>
+      </w:r>
+      <w:proofErr w:type="spellEnd"/>
+      <w:r>
+        <w:rPr>
+          <w:lang w:val="es-ES"/>
+        </w:rPr>
+        <w:t xml:space="preserve"> de la discretización </w:t>
+      </w:r>
+    </w:p>
+    <w:p>
+      <w:pPr>
+        <w:rPr>
+          <w:lang w:val="es-ES"/>
+        </w:rPr>
+      </w:pPr>
+      <w:r>
+        <w:rPr>
+          <w:lang w:val="es-ES"/>
+        </w:rPr>
+        <w:t xml:space="preserve">Se intenta ajustar la discretización para un refinamiento mas fino con 24 </w:t>
+      </w:r>
+      <w:proofErr w:type="spellStart"/>
+      <w:r>
+        <w:rPr>
+          <w:lang w:val="es-ES"/>
+        </w:rPr>
+        <w:t>buckets</w:t>
+      </w:r>
+      <w:proofErr w:type="spellEnd"/>
+      <w:r>
+        <w:rPr>
+          <w:lang w:val="es-ES"/>
+        </w:rPr>
+        <w:t xml:space="preserve"> en cada dimensión observada (velocidad angular y </w:t>
+      </w:r>
+      <w:proofErr w:type="spellStart"/>
+      <w:r>
+        <w:rPr>
+          <w:lang w:val="es-ES"/>
+        </w:rPr>
+        <w:t>angulo</w:t>
+      </w:r>
+      <w:proofErr w:type="spellEnd"/>
+      <w:r>
+        <w:rPr>
+          <w:lang w:val="es-ES"/>
+        </w:rPr>
+        <w:t xml:space="preserve"> del pole).</w:t>
+      </w:r>
+    </w:p>
+    <w:p>
+      <w:pPr>
+        <w:rPr>
+          <w:lang w:val="es-ES"/>
+        </w:rPr>
+      </w:pPr>
+      <w:r>
+        <w:rPr>
+          <w:lang w:val="es-ES"/>
+        </w:rPr>
+        <w:t xml:space="preserve">Al correr 2000 iteraciones no se aprecia una mejora del rendimiento </w:t>
+      </w:r>
+    </w:p>
+    <w:p>
+      <w:pPr>
+        <w:rPr>
+          <w:lang w:val="es-ES"/>
+        </w:rPr>
+      </w:pPr>
+    </w:p>
+    <w:p>
+      <w:pPr>
+        <w:rPr>
+          <w:lang w:val="es-ES"/>
+        </w:rPr>
+      </w:pPr>
+      <w:r>
+        <w:rPr>
+          <w:lang w:val="es-ES"/>
+        </w:rPr>
+        <w:t xml:space="preserve">Grafica de 24 </w:t>
+      </w:r>
+      <w:proofErr w:type="spellStart"/>
+      <w:r>
+        <w:rPr>
+          <w:lang w:val="es-ES"/>
+        </w:rPr>
+        <w:t>buckets</w:t>
+      </w:r>
+      <w:proofErr w:type="spellEnd"/>
+      <w:r>
+        <w:rPr>
+          <w:lang w:val="es-ES"/>
+        </w:rPr>
+        <w:t xml:space="preserve"> por dimensión</w:t>
+      </w:r>
+    </w:p>
+    <w:p>
+      <w:pPr>
+        <w:rPr>
+          <w:lang w:val="es-ES"/>
+        </w:rPr>
+      </w:pPr>
+    </w:p>
+    <w:p>
+      <w:pPr>
+        <w:rPr>
+          <w:lang w:val="es-ES"/>
+        </w:rPr>
+      </w:pPr>
+      <w:r>
+        <w:rPr>
+          <w:lang w:val="es-ES"/>
+        </w:rPr>
+        <w:t xml:space="preserve">Con un refinamiento de 10 </w:t>
+      </w:r>
+      <w:proofErr w:type="spellStart"/>
+      <w:r>
+        <w:rPr>
+          <w:lang w:val="es-ES"/>
+        </w:rPr>
+        <w:t>buckets</w:t>
+      </w:r>
+      <w:proofErr w:type="spellEnd"/>
+      <w:r>
+        <w:rPr>
+          <w:lang w:val="es-ES"/>
+        </w:rPr>
+        <w:t xml:space="preserve"> por dimensión los resultados parecen ser un poco menos volátiles</w:t>
+      </w:r>
+    </w:p>
+    <w:p>
+      <w:pPr>
+        <w:rPr>
+          <w:lang w:val="es-ES"/>
+        </w:rPr>
+      </w:pPr>
+      <w:r>
+        <w:rPr>
+          <w:lang w:val="es-ES"/>
+        </w:rPr>
+        <w:t xml:space="preserve">Grafica de 10 </w:t>
+      </w:r>
+      <w:proofErr w:type="spellStart"/>
+      <w:r>
+        <w:rPr>
+          <w:lang w:val="es-ES"/>
+        </w:rPr>
+        <w:t>buckets</w:t>
+      </w:r>
+      <w:proofErr w:type="spellEnd"/>
+      <w:r>
+        <w:rPr>
+          <w:lang w:val="es-ES"/>
+        </w:rPr>
+        <w:t xml:space="preserve"> por dimensión</w:t>
+      </w:r>
+    </w:p>
+    <w:p>
+      <w:pPr>
+        <w:rPr>
+          <w:lang w:val="es-ES"/>
+        </w:rPr>
+      </w:pPr>
+    </w:p>
+    <w:p>
+      <w:pPr>
+        <w:rPr>
+          <w:lang w:val="es-ES"/>
+        </w:rPr>
+      </w:pPr>
+      <w:r>
+        <w:rPr>
+          <w:lang w:val="es-ES"/>
+        </w:rPr>
+        <w:t xml:space="preserve">Otros intentos fueron realizados con menor cantidad de </w:t>
+      </w:r>
+      <w:proofErr w:type="spellStart"/>
+      <w:r>
+        <w:rPr>
+          <w:lang w:val="es-ES"/>
+        </w:rPr>
+        <w:t>buckets</w:t>
+      </w:r>
+      <w:proofErr w:type="spellEnd"/>
+      <w:r>
+        <w:rPr>
+          <w:lang w:val="es-ES"/>
+        </w:rPr>
+        <w:t xml:space="preserve"> y no se observa una mejora significativa en cuanto al refinamiento, se opta por mantener los inicialmente utilizados y se procede a integrar las dimensiones de observación relacionadas al </w:t>
+      </w:r>
+      <w:proofErr w:type="spellStart"/>
+      <w:r>
+        <w:rPr>
+          <w:lang w:val="es-ES"/>
+        </w:rPr>
+        <w:t>cart</w:t>
+      </w:r>
+      <w:proofErr w:type="spellEnd"/>
+      <w:r>
+        <w:rPr>
+          <w:lang w:val="es-ES"/>
+        </w:rPr>
+        <w:t>.</w:t>
+      </w:r>
+    </w:p>
+    <w:p>
+      <w:pPr>
+        <w:rPr>
+          <w:lang w:val="es-ES"/>
+        </w:rPr>
+      </w:pPr>
+    </w:p>
+    <w:p>
+      <w:pPr>
+        <w:rPr>
+          <w:lang w:val="es-ES"/>
+        </w:rPr>
+      </w:pPr>
+      <w:r>
+        <w:rPr>
+          <w:lang w:val="es-ES"/>
+        </w:rPr>
+        <w:lastRenderedPageBreak/>
+        <w:t xml:space="preserve">V 6 </w:t>
+      </w:r>
+      <w:proofErr w:type="spellStart"/>
+      <w:r>
+        <w:rPr>
+          <w:lang w:val="es-ES"/>
+        </w:rPr>
+        <w:t>integracion</w:t>
+      </w:r>
+      <w:proofErr w:type="spellEnd"/>
+      <w:r>
+        <w:rPr>
+          <w:lang w:val="es-ES"/>
+        </w:rPr>
+        <w:t xml:space="preserve"> de las dimensiones del </w:t>
+      </w:r>
+      <w:proofErr w:type="spellStart"/>
+      <w:r>
+        <w:rPr>
+          <w:lang w:val="es-ES"/>
+        </w:rPr>
+        <w:t>cart</w:t>
+      </w:r>
+      <w:proofErr w:type="spellEnd"/>
+    </w:p>
+    <w:p>
+      <w:pPr>
+        <w:rPr>
+          <w:lang w:val="es-ES"/>
+        </w:rPr>
+      </w:pPr>
+      <w:r>
+        <w:rPr>
+          <w:lang w:val="es-ES"/>
+        </w:rPr>
+        <w:t xml:space="preserve">Se integran las dimensiones del </w:t>
+      </w:r>
+      <w:proofErr w:type="spellStart"/>
+      <w:r>
+        <w:rPr>
+          <w:lang w:val="es-ES"/>
+        </w:rPr>
+        <w:t>cart</w:t>
+      </w:r>
+      <w:proofErr w:type="spellEnd"/>
+      <w:r>
+        <w:rPr>
+          <w:lang w:val="es-ES"/>
+        </w:rPr>
+        <w:t xml:space="preserve"> y con apenas 2 mil episodios de entrenamiento no se puede distinguir una mejora en el desempeño comparándolo contra la versión 5. </w:t>
+      </w:r>
+    </w:p>
+    <w:p>
+      <w:pPr>
+        <w:rPr>
+          <w:lang w:val="es-ES"/>
+        </w:rPr>
+      </w:pPr>
+      <w:r>
+        <w:rPr>
+          <w:lang w:val="es-ES"/>
+        </w:rPr>
+        <w:t xml:space="preserve">Grafica de V6 con dimensión 10 para el </w:t>
+      </w:r>
+      <w:proofErr w:type="spellStart"/>
+      <w:r>
+        <w:rPr>
+          <w:lang w:val="es-ES"/>
+        </w:rPr>
+        <w:t>cart</w:t>
+      </w:r>
+      <w:proofErr w:type="spellEnd"/>
+    </w:p>
+    <w:p>
+      <w:pPr>
+        <w:rPr>
+          <w:lang w:val="es-ES"/>
+        </w:rPr>
+      </w:pPr>
+    </w:p>
+    <w:p>
+      <w:pPr>
+        <w:rPr>
+          <w:lang w:val="es-ES"/>
+        </w:rPr>
+      </w:pPr>
+      <w:r>
+        <w:rPr>
+          <w:lang w:val="es-ES"/>
+        </w:rPr>
+        <w:t xml:space="preserve">Se intenta con un refinamiento </w:t>
+      </w:r>
+      <w:proofErr w:type="spellStart"/>
+      <w:r>
+        <w:rPr>
+          <w:lang w:val="es-ES"/>
+        </w:rPr>
+        <w:t>mas</w:t>
+      </w:r>
+      <w:proofErr w:type="spellEnd"/>
+      <w:r>
+        <w:rPr>
+          <w:lang w:val="es-ES"/>
+        </w:rPr>
+        <w:t xml:space="preserve"> grueso, con 6 </w:t>
+      </w:r>
+      <w:proofErr w:type="spellStart"/>
+      <w:r>
+        <w:rPr>
+          <w:lang w:val="es-ES"/>
+        </w:rPr>
+        <w:t>buckets</w:t>
+      </w:r>
+      <w:proofErr w:type="spellEnd"/>
+      <w:r>
+        <w:rPr>
+          <w:lang w:val="es-ES"/>
+        </w:rPr>
+        <w:t xml:space="preserve"> por dimensión del </w:t>
+      </w:r>
+      <w:proofErr w:type="spellStart"/>
+      <w:r>
+        <w:rPr>
+          <w:lang w:val="es-ES"/>
+        </w:rPr>
+        <w:t>cart</w:t>
+      </w:r>
+      <w:proofErr w:type="spellEnd"/>
+      <w:r>
+        <w:rPr>
+          <w:lang w:val="es-ES"/>
+        </w:rPr>
+        <w:t xml:space="preserve">. En esta grafica se observa un intento de continuar </w:t>
+      </w:r>
+      <w:proofErr w:type="spellStart"/>
+      <w:r>
+        <w:rPr>
+          <w:lang w:val="es-ES"/>
+        </w:rPr>
+        <w:t>apendiendo</w:t>
+      </w:r>
+      <w:proofErr w:type="spellEnd"/>
+      <w:r>
+        <w:rPr>
+          <w:lang w:val="es-ES"/>
+        </w:rPr>
+        <w:t xml:space="preserve"> en un desempeño cuya grafica del </w:t>
+      </w:r>
+      <w:proofErr w:type="spellStart"/>
+      <w:r>
+        <w:rPr>
+          <w:lang w:val="es-ES"/>
+        </w:rPr>
+        <w:t>reward</w:t>
+      </w:r>
+      <w:proofErr w:type="spellEnd"/>
+      <w:r>
+        <w:rPr>
+          <w:lang w:val="es-ES"/>
+        </w:rPr>
+        <w:t xml:space="preserve"> parece tender a subir. </w:t>
+      </w:r>
+    </w:p>
+    <w:p>
+      <w:pPr>
+        <w:rPr>
+          <w:lang w:val="es-ES"/>
+        </w:rPr>
+      </w:pPr>
+      <w:r>
+        <w:rPr>
+          <w:lang w:val="es-ES"/>
+        </w:rPr>
+        <w:t xml:space="preserve">Grafica de 2000 episodios con </w:t>
+      </w:r>
+      <w:proofErr w:type="spellStart"/>
+      <w:r>
+        <w:rPr>
+          <w:lang w:val="es-ES"/>
+        </w:rPr>
+        <w:t>buckets</w:t>
+      </w:r>
+      <w:proofErr w:type="spellEnd"/>
+      <w:r>
+        <w:rPr>
+          <w:lang w:val="es-ES"/>
+        </w:rPr>
+        <w:t xml:space="preserve"> en 6 por dimensión</w:t>
+      </w:r>
+    </w:p>
+    <w:p>
+      <w:pPr>
+        <w:rPr>
+          <w:lang w:val="es-ES"/>
+        </w:rPr>
+      </w:pPr>
+    </w:p>
+    <w:p>
+      <w:pPr>
+        <w:rPr>
+          <w:lang w:val="es-ES"/>
+        </w:rPr>
+      </w:pPr>
+      <w:r>
+        <w:rPr>
+          <w:lang w:val="es-ES"/>
+        </w:rPr>
+        <w:t>Para verificar el comportamiento del desempeño se correrán 2 millones de episodios para comparar</w:t>
+      </w:r>
+      <w:r>
+        <w:rPr>
+          <w:lang w:val="es-ES"/>
+        </w:rPr>
+        <w:t xml:space="preserve"> la gráfica correspondiente a la versión 5.</w:t>
+      </w:r>
+    </w:p>
+    <w:p>
+      <w:pPr>
+        <w:rPr>
+          <w:lang w:val="es-ES"/>
+        </w:rPr>
+      </w:pPr>
+    </w:p>
+    <w:p>
+      <w:pPr>
+        <w:ind w:left="708" w:hanging="708"/>
+        <w:rPr>
+          <w:lang w:val="es-ES"/>
+        </w:rPr>
+      </w:pPr>
+      <w:r>
+        <w:rPr>
+          <w:lang w:val="es-ES"/>
+        </w:rPr>
+        <w:t xml:space="preserve">Grafica de 2 millones de episodios con refinamiento de dimensiones de </w:t>
+      </w:r>
+      <w:proofErr w:type="spellStart"/>
+      <w:r>
+        <w:rPr>
+          <w:lang w:val="es-ES"/>
+        </w:rPr>
+        <w:t>cart</w:t>
+      </w:r>
+      <w:proofErr w:type="spellEnd"/>
+      <w:r>
+        <w:rPr>
+          <w:lang w:val="es-ES"/>
+        </w:rPr>
+        <w:t xml:space="preserve"> en 6 </w:t>
+      </w:r>
+      <w:proofErr w:type="spellStart"/>
+      <w:r>
+        <w:rPr>
+          <w:lang w:val="es-ES"/>
+        </w:rPr>
+        <w:t>buckets</w:t>
+      </w:r>
+      <w:proofErr w:type="spellEnd"/>
+    </w:p>
+    <w:p>
+      <w:pPr>
+        <w:ind w:left="708" w:hanging="708"/>
+        <w:rPr>
+          <w:lang w:val="es-ES"/>
+        </w:rPr>
+      </w:pPr>
+    </w:p>
+    <w:p>
+      <w:pPr>
+        <w:ind w:left="708" w:hanging="708"/>
+        <w:rPr>
+          <w:lang w:val="es-ES"/>
+        </w:rPr>
+      </w:pPr>
+      <w:r>
+        <w:rPr>
+          <w:lang w:val="es-ES"/>
+        </w:rPr>
+        <w:t xml:space="preserve">Comparar las graficas y deducir si la versión 6 con 6 </w:t>
+      </w:r>
+      <w:proofErr w:type="spellStart"/>
+      <w:r>
+        <w:rPr>
+          <w:lang w:val="es-ES"/>
+        </w:rPr>
+        <w:t>buckets</w:t>
+      </w:r>
+      <w:proofErr w:type="spellEnd"/>
+      <w:r>
+        <w:rPr>
+          <w:lang w:val="es-ES"/>
+        </w:rPr>
+        <w:t xml:space="preserve"> por dimensión del </w:t>
+      </w:r>
+      <w:proofErr w:type="spellStart"/>
+      <w:r>
+        <w:rPr>
+          <w:lang w:val="es-ES"/>
+        </w:rPr>
+        <w:t>cart</w:t>
+      </w:r>
+      <w:proofErr w:type="spellEnd"/>
+      <w:r>
+        <w:rPr>
+          <w:lang w:val="es-ES"/>
+        </w:rPr>
+        <w:t xml:space="preserve"> es mejor que los resultados obtenidos para la versión 5 excluyendo las dimensiones del </w:t>
+      </w:r>
+      <w:proofErr w:type="spellStart"/>
+      <w:r>
+        <w:rPr>
+          <w:lang w:val="es-ES"/>
+        </w:rPr>
+        <w:t>cart</w:t>
+      </w:r>
+      <w:proofErr w:type="spellEnd"/>
+    </w:p>
+    <w:p>
+      <w:pPr>
+        <w:ind w:left="708" w:hanging="708"/>
+        <w:rPr>
+          <w:lang w:val="es-ES"/>
+        </w:rPr>
+      </w:pPr>
+    </w:p>
+    <w:p>
+      <w:pPr>
+        <w:ind w:left="708" w:hanging="708"/>
+        <w:rPr>
+          <w:lang w:val="es-ES"/>
+        </w:rPr>
+      </w:pPr>
+      <w:r>
+        <w:rPr>
+          <w:lang w:val="es-ES"/>
+        </w:rPr>
+        <w:t xml:space="preserve">Adicionalmente correr una simulación de juego con 150 episodios con la mejor </w:t>
+      </w:r>
+      <w:proofErr w:type="spellStart"/>
+      <w:r>
+        <w:rPr>
+          <w:lang w:val="es-ES"/>
+        </w:rPr>
+        <w:t>qtable</w:t>
+      </w:r>
+      <w:proofErr w:type="spellEnd"/>
+      <w:r>
+        <w:rPr>
+          <w:lang w:val="es-ES"/>
+        </w:rPr>
+        <w:t xml:space="preserve"> producida por el algoritmo considerando las dimensiones de observación del </w:t>
+      </w:r>
+      <w:proofErr w:type="spellStart"/>
+      <w:r>
+        <w:rPr>
+          <w:lang w:val="es-ES"/>
+        </w:rPr>
+        <w:t>cart</w:t>
+      </w:r>
+      <w:proofErr w:type="spellEnd"/>
+      <w:r>
+        <w:rPr>
+          <w:lang w:val="es-ES"/>
+        </w:rPr>
+        <w:t xml:space="preserve"> con los 6 </w:t>
+      </w:r>
+      <w:proofErr w:type="spellStart"/>
+      <w:r>
+        <w:rPr>
+          <w:lang w:val="es-ES"/>
+        </w:rPr>
+        <w:t>buckets</w:t>
+      </w:r>
+      <w:proofErr w:type="spellEnd"/>
+      <w:r>
+        <w:rPr>
+          <w:lang w:val="es-ES"/>
+        </w:rPr>
+        <w:t xml:space="preserve"> </w:t>
+      </w:r>
+    </w:p>
+    <w:p>
+      <w:pPr>
+        <w:ind w:left="708" w:hanging="708"/>
+        <w:rPr>
+          <w:lang w:val="es-ES"/>
+        </w:rPr>
+      </w:pPr>
+    </w:p>
+    <w:p>
+      <w:pPr>
+        <w:ind w:left="708" w:hanging="708"/>
+        <w:rPr>
+          <w:lang w:val="es-ES"/>
+        </w:rPr>
+      </w:pPr>
+      <w:r>
+        <w:rPr>
+          <w:lang w:val="es-ES"/>
+        </w:rPr>
+        <w:t xml:space="preserve">Resultados de la simulación de 150 episodios con la versión 5 utilizando la </w:t>
+      </w:r>
+      <w:proofErr w:type="spellStart"/>
+      <w:r>
+        <w:rPr>
+          <w:lang w:val="es-ES"/>
+        </w:rPr>
+        <w:t>qtable</w:t>
+      </w:r>
+      <w:proofErr w:type="spellEnd"/>
+      <w:r>
+        <w:rPr>
+          <w:lang w:val="es-ES"/>
+        </w:rPr>
+        <w:t xml:space="preserve"> obtenida en el primer entrenamiento que genera una victoria (en este caso fue producida a los 139 episodios)</w:t>
+      </w:r>
+    </w:p>
+    <w:p>
+      <w:pPr>
+        <w:ind w:left="708" w:hanging="708"/>
+        <w:rPr>
+          <w:u w:val="single"/>
+          <w:lang w:val="es-ES"/>
+        </w:rPr>
+      </w:pPr>
+      <w:r>
+        <w:rPr>
+          <w:u w:val="single"/>
+          <w:lang w:val="es-ES"/>
+        </w:rPr>
+        <w:drawing>
+          <wp:inline distT="0" distB="0" distL="0" distR="0" wp14:anchorId="439C52FD" wp14:editId="5F289132">
+            <wp:extent cx="4391638" cy="2248214"/>
+            <wp:effectExtent l="0" t="0" r="9525" b="0"/>
+            <wp:docPr id="5" name="Imagen 5" descr="Texto&#10;&#10;Descripción generada automáticamente"/>
+            <wp:cNvGraphicFramePr>
+              <a:graphicFrameLocks xmlns:a="http://schemas.openxmlformats.org/drawingml/2006/main" noChangeAspect="1"/>
+            </wp:cNvGraphicFramePr>
+            <a:graphic xmlns:a="http://schemas.openxmlformats.org/drawingml/2006/main">
+              <a:graphicData uri="http://schemas.openxmlformats.org/drawingml/2006/picture">
+                <pic:pic xmlns:pic="http://schemas.openxmlformats.org/drawingml/2006/picture">
+                  <pic:nvPicPr>
+                    <pic:cNvPr id="5" name="Imagen 5" descr="Texto&#10;&#10;Descripción generada automáticamente"/>
+                    <pic:cNvPicPr/>
+                  </pic:nvPicPr>
+                  <pic:blipFill>
+                    <a:blip r:embed="rId9"/>
+                    <a:stretch>
+                      <a:fillRect/>
+                    </a:stretch>
+                  </pic:blipFill>
+                  <pic:spPr>
+                    <a:xfrm>
+                      <a:off x="0" y="0"/>
+                      <a:ext cx="4391638" cy="2248214"/>
+                    </a:xfrm>
+                    <a:prstGeom prst="rect">
+                      <a:avLst/>
+                    </a:prstGeom>
+                  </pic:spPr>
+                </pic:pic>
+              </a:graphicData>
+            </a:graphic>
+          </wp:inline>
+        </w:drawing>
+      </w:r>
+    </w:p>
+    <w:p>
+      <w:pPr>
+        <w:rPr>
+          <w:u w:val="single"/>
+          <w:lang w:val="es-ES"/>
+        </w:rPr>
+      </w:pPr>
+    </w:p>
+    <w:p>
+      <w:pPr>
+        <w:rPr>
+          <w:lang w:val="es-ES"/>
+        </w:rPr>
+      </w:pPr>
+      <w:r>
+        <w:rPr>
+          <w:lang w:val="es-ES"/>
+        </w:rPr>
+        <w:lastRenderedPageBreak/>
+        <w:t xml:space="preserve">Resultado de 150 episodios simulados con la </w:t>
+      </w:r>
+      <w:proofErr w:type="spellStart"/>
+      <w:r>
+        <w:rPr>
+          <w:lang w:val="es-ES"/>
+        </w:rPr>
+        <w:t>qtable</w:t>
+      </w:r>
+      <w:proofErr w:type="spellEnd"/>
+      <w:r>
+        <w:rPr>
+          <w:lang w:val="es-ES"/>
+        </w:rPr>
+        <w:t xml:space="preserve"> producida en V5 a los 101 episodios</w:t>
+      </w:r>
+    </w:p>
+    <w:p>
+      <w:pPr>
+        <w:rPr>
+          <w:lang w:val="es-ES"/>
+        </w:rPr>
+      </w:pPr>
+      <w:r>
+        <w:rPr>
+          <w:lang w:val="es-ES"/>
+        </w:rPr>
+        <w:drawing>
+          <wp:inline distT="0" distB="0" distL="0" distR="0" wp14:anchorId="14D79AF7" wp14:editId="2E60AB9B">
+            <wp:extent cx="3496163" cy="2600688"/>
+            <wp:effectExtent l="0" t="0" r="9525" b="9525"/>
+            <wp:docPr id="6" name="Imagen 6" descr="Texto&#10;&#10;Descripción generada automáticamente"/>
+            <wp:cNvGraphicFramePr>
+              <a:graphicFrameLocks xmlns:a="http://schemas.openxmlformats.org/drawingml/2006/main" noChangeAspect="1"/>
+            </wp:cNvGraphicFramePr>
+            <a:graphic xmlns:a="http://schemas.openxmlformats.org/drawingml/2006/main">
+              <a:graphicData uri="http://schemas.openxmlformats.org/drawingml/2006/picture">
+                <pic:pic xmlns:pic="http://schemas.openxmlformats.org/drawingml/2006/picture">
+                  <pic:nvPicPr>
+                    <pic:cNvPr id="6" name="Imagen 6" descr="Texto&#10;&#10;Descripción generada automáticamente"/>
+                    <pic:cNvPicPr/>
+                  </pic:nvPicPr>
+                  <pic:blipFill>
+                    <a:blip r:embed="rId10"/>
+                    <a:stretch>
+                      <a:fillRect/>
+                    </a:stretch>
+                  </pic:blipFill>
+                  <pic:spPr>
+                    <a:xfrm>
+                      <a:off x="0" y="0"/>
+                      <a:ext cx="3496163" cy="2600688"/>
+                    </a:xfrm>
+                    <a:prstGeom prst="rect">
+                      <a:avLst/>
+                    </a:prstGeom>
+                  </pic:spPr>
+                </pic:pic>
+              </a:graphicData>
+            </a:graphic>
+          </wp:inline>
+        </w:drawing>
+      </w:r>
+    </w:p>
+    <w:p>
+      <w:pPr>
+        <w:rPr>
+          <w:lang w:val="es-ES"/>
+        </w:rPr>
+      </w:pPr>
+    </w:p>
+    <w:p>
+      <w:pPr>
+        <w:rPr>
+          <w:lang w:val="es-ES"/>
+        </w:rPr>
+      </w:pPr>
+      <w:r>
+        <w:rPr>
+          <w:lang w:val="es-ES"/>
+        </w:rPr>
+        <w:t xml:space="preserve">Resultado de simulación con la mejor </w:t>
+      </w:r>
+      <w:proofErr w:type="spellStart"/>
+      <w:r>
+        <w:rPr>
+          <w:lang w:val="es-ES"/>
+        </w:rPr>
+        <w:t>qtable</w:t>
+      </w:r>
+      <w:proofErr w:type="spellEnd"/>
+      <w:r>
+        <w:rPr>
+          <w:lang w:val="es-ES"/>
+        </w:rPr>
+        <w:t xml:space="preserve"> de V6</w:t>
+      </w:r>
+      <w:r>
+        <w:rPr>
+          <w:lang w:val="es-ES"/>
+        </w:rPr>
+        <w:t xml:space="preserve"> producida a los XXXXX episodios de entrenamiento</w:t>
+      </w:r>
+    </w:p>
+    <w:p>
+      <w:pPr>
+        <w:rPr>
+          <w:lang w:val="es-ES"/>
+        </w:rPr>
+      </w:pPr>
+    </w:p>
+    <w:p>
+      <w:pPr>
+        <w:rPr>
+          <w:lang w:val="es-ES"/>
+        </w:rPr>
+      </w:pPr>
+    </w:p>
+    <w:p>
+      <w:pPr>
+        <w:rPr>
+          <w:lang w:val="es-ES"/>
+        </w:rPr>
+      </w:pPr>
+    </w:p>
+    <w:p>
+      <w:pPr>
+        <w:rPr>
+          <w:lang w:val="es-ES"/>
+        </w:rPr>
+      </w:pPr>
+    </w:p>
+    <w:p>
+      <w:pPr>
+        <w:rPr>
+          <w:lang w:val="es-ES"/>
+        </w:rPr>
+      </w:pPr>
+      <w:r>
+        <w:rPr>
+          <w:lang w:val="es-ES"/>
+        </w:rPr>
+        <w:t>Poniendo a prueba los mejores entrenamientos obtenidos:</w:t>
+      </w:r>
+    </w:p>
+    <w:p>
+      <w:pPr>
+        <w:pStyle w:val="Prrafodelista"/>
+        <w:numPr>
+          <w:ilvl w:val="0"/>
+          <w:numId w:val="1"/>
+        </w:numPr>
+        <w:rPr>
+          <w:lang w:val="es-ES"/>
+        </w:rPr>
+      </w:pPr>
+    </w:p>
+    <w:p>
+      <w:pPr>
+        <w:rPr>
+          <w:lang w:val="es-ES"/>
+        </w:rPr>
+      </w:pPr>
+    </w:p>
+    <w:tbl>
+      <w:tblPr>
+        <w:tblStyle w:val="Tablaconcuadrcula"/>
+        <w:tblW w:w="0" w:type="auto"/>
+        <w:tblLook w:val="04A0" w:firstRow="1" w:lastRow="0" w:firstColumn="1" w:lastColumn="0" w:noHBand="0" w:noVBand="1"/>
+      </w:tblPr>
+      <w:tblGrid>
+        <w:gridCol w:w="1503"/>
+        <w:gridCol w:w="6991"/>
+      </w:tblGrid>
+      <w:tr>
+        <w:tc>
+          <w:tcPr>
+            <w:tcW w:w="1503" w:type="dxa"/>
+          </w:tcPr>
+          <w:p>
+            <w:pPr>
+              <w:ind w:left="360"/>
+              <w:rPr>
+                <w:lang w:val="es-ES"/>
+              </w:rPr>
+            </w:pPr>
+            <w:r>
+              <w:rPr>
+                <w:lang w:val="es-ES"/>
+              </w:rPr>
+              <w:t>101-qtable.npy</w:t>
+            </w:r>
+          </w:p>
+          <w:p>
+            <w:pPr>
+              <w:rPr>
+                <w:lang w:val="es-ES"/>
+              </w:rPr>
+            </w:pPr>
+          </w:p>
+        </w:tc>
+        <w:tc>
+          <w:tcPr>
+            <w:tcW w:w="6991" w:type="dxa"/>
+          </w:tcPr>
+          <w:p>
+            <w:pPr>
+              <w:rPr>
+                <w:lang w:val="es-ES"/>
+              </w:rPr>
+            </w:pPr>
+            <w:r>
+              <w:rPr>
+                <w:lang w:val="es-ES"/>
+              </w:rPr>
+              <w:drawing>
+                <wp:inline distT="0" distB="0" distL="0" distR="0" wp14:anchorId="4882FD8C" wp14:editId="6445C424">
+                  <wp:extent cx="3267531" cy="743054"/>
+                  <wp:effectExtent l="0" t="0" r="0" b="0"/>
+                  <wp:docPr id="7" name="Imagen 7" descr="Texto&#10;&#10;Descripción generada automáticamente con confianza media"/>
+                  <wp:cNvGraphicFramePr>
+                    <a:graphicFrameLocks xmlns:a="http://schemas.openxmlformats.org/drawingml/2006/main" noChangeAspect="1"/>
+                  </wp:cNvGraphicFramePr>
+                  <a:graphic xmlns:a="http://schemas.openxmlformats.org/drawingml/2006/main">
+                    <a:graphicData uri="http://schemas.openxmlformats.org/drawingml/2006/picture">
+                      <pic:pic xmlns:pic="http://schemas.openxmlformats.org/drawingml/2006/picture">
+                        <pic:nvPicPr>
+                          <pic:cNvPr id="7" name="Imagen 7" descr="Texto&#10;&#10;Descripción generada automáticamente con confianza media"/>
+                          <pic:cNvPicPr/>
+                        </pic:nvPicPr>
+                        <pic:blipFill>
+                          <a:blip r:embed="rId11"/>
+                          <a:stretch>
+                            <a:fillRect/>
+                          </a:stretch>
+                        </pic:blipFill>
+                        <pic:spPr>
+                          <a:xfrm>
+                            <a:off x="0" y="0"/>
+                            <a:ext cx="3267531" cy="743054"/>
+                          </a:xfrm>
+                          <a:prstGeom prst="rect">
+                            <a:avLst/>
+                          </a:prstGeom>
+                        </pic:spPr>
+                      </pic:pic>
+                    </a:graphicData>
+                  </a:graphic>
+                </wp:inline>
+              </w:drawing>
+            </w:r>
+          </w:p>
+        </w:tc>
+      </w:tr>
+      <w:tr>
+        <w:tc>
+          <w:tcPr>
+            <w:tcW w:w="1503" w:type="dxa"/>
+          </w:tcPr>
+          <w:p>
+            <w:pPr>
+              <w:ind w:left="360"/>
+              <w:rPr>
+                <w:lang w:val="es-ES"/>
+              </w:rPr>
+            </w:pPr>
+            <w:r>
+              <w:rPr>
+                <w:lang w:val="es-ES"/>
+              </w:rPr>
+              <w:t>128-qtable.npy</w:t>
+            </w:r>
+          </w:p>
+          <w:p>
+            <w:pPr>
+              <w:rPr>
+                <w:lang w:val="es-ES"/>
+              </w:rPr>
+            </w:pPr>
+          </w:p>
+        </w:tc>
+        <w:tc>
+          <w:tcPr>
+            <w:tcW w:w="6991" w:type="dxa"/>
+          </w:tcPr>
+          <w:p>
+            <w:pPr>
+              <w:rPr>
+                <w:lang w:val="es-ES"/>
+              </w:rPr>
+            </w:pPr>
+            <w:r>
+              <w:rPr>
+                <w:lang w:val="es-ES"/>
+              </w:rPr>
+              <w:drawing>
+                <wp:inline distT="0" distB="0" distL="0" distR="0" wp14:anchorId="66F4E6FE" wp14:editId="5C4E9350">
+                  <wp:extent cx="3200847" cy="724001"/>
+                  <wp:effectExtent l="0" t="0" r="0" b="0"/>
+                  <wp:docPr id="8" name="Imagen 8"/>
+                  <wp:cNvGraphicFramePr>
+                    <a:graphicFrameLocks xmlns:a="http://schemas.openxmlformats.org/drawingml/2006/main" noChangeAspect="1"/>
+                  </wp:cNvGraphicFramePr>
+                  <a:graphic xmlns:a="http://schemas.openxmlformats.org/drawingml/2006/main">
+                    <a:graphicData uri="http://schemas.openxmlformats.org/drawingml/2006/picture">
+                      <pic:pic xmlns:pic="http://schemas.openxmlformats.org/drawingml/2006/picture">
+                        <pic:nvPicPr>
+                          <pic:cNvPr id="1" name=""/>
+                          <pic:cNvPicPr/>
+                        </pic:nvPicPr>
+                        <pic:blipFill>
+                          <a:blip r:embed="rId12"/>
+                          <a:stretch>
+                            <a:fillRect/>
+                          </a:stretch>
+                        </pic:blipFill>
+                        <pic:spPr>
+                          <a:xfrm>
+                            <a:off x="0" y="0"/>
+                            <a:ext cx="3200847" cy="724001"/>
+                          </a:xfrm>
+                          <a:prstGeom prst="rect">
+                            <a:avLst/>
+                          </a:prstGeom>
+                        </pic:spPr>
+                      </pic:pic>
+                    </a:graphicData>
+                  </a:graphic>
+                </wp:inline>
+              </w:drawing>
+            </w:r>
+          </w:p>
+        </w:tc>
+      </w:tr>
+      <w:tr>
+        <w:tc>
+          <w:tcPr>
+            <w:tcW w:w="1503" w:type="dxa"/>
+          </w:tcPr>
+          <w:p>
+            <w:pPr>
+              <w:ind w:left="360"/>
+              <w:rPr>
+                <w:lang w:val="es-ES"/>
+              </w:rPr>
+            </w:pPr>
+            <w:r>
+              <w:rPr>
+                <w:lang w:val="es-ES"/>
+              </w:rPr>
+              <w:t>137-qtable.npy</w:t>
+            </w:r>
+          </w:p>
+          <w:p>
+            <w:pPr>
+              <w:rPr>
+                <w:lang w:val="es-ES"/>
+              </w:rPr>
+            </w:pPr>
+          </w:p>
+        </w:tc>
+        <w:tc>
+          <w:tcPr>
+            <w:tcW w:w="6991" w:type="dxa"/>
+          </w:tcPr>
+          <w:p>
+            <w:pPr>
+              <w:rPr>
+                <w:lang w:val="es-ES"/>
+              </w:rPr>
+            </w:pPr>
+            <w:r>
+              <w:rPr>
+                <w:lang w:val="es-ES"/>
+              </w:rPr>
+              <w:drawing>
+                <wp:inline distT="0" distB="0" distL="0" distR="0" wp14:anchorId="0557FEAC" wp14:editId="1BD1B759">
+                  <wp:extent cx="3296110" cy="781159"/>
+                  <wp:effectExtent l="0" t="0" r="0" b="0"/>
+                  <wp:docPr id="9" name="Imagen 9"/>
+                  <wp:cNvGraphicFramePr>
+                    <a:graphicFrameLocks xmlns:a="http://schemas.openxmlformats.org/drawingml/2006/main" noChangeAspect="1"/>
+                  </wp:cNvGraphicFramePr>
+                  <a:graphic xmlns:a="http://schemas.openxmlformats.org/drawingml/2006/main">
+                    <a:graphicData uri="http://schemas.openxmlformats.org/drawingml/2006/picture">
+                      <pic:pic xmlns:pic="http://schemas.openxmlformats.org/drawingml/2006/picture">
+                        <pic:nvPicPr>
+                          <pic:cNvPr id="1" name=""/>
+                          <pic:cNvPicPr/>
+                        </pic:nvPicPr>
+                        <pic:blipFill>
+                          <a:blip r:embed="rId13"/>
+                          <a:stretch>
+                            <a:fillRect/>
+                          </a:stretch>
+                        </pic:blipFill>
+                        <pic:spPr>
+                          <a:xfrm>
+                            <a:off x="0" y="0"/>
+                            <a:ext cx="3296110" cy="781159"/>
+                          </a:xfrm>
+                          <a:prstGeom prst="rect">
+                            <a:avLst/>
+                          </a:prstGeom>
+                        </pic:spPr>
+                      </pic:pic>
+                    </a:graphicData>
+                  </a:graphic>
+                </wp:inline>
+              </w:drawing>
+            </w:r>
+          </w:p>
+        </w:tc>
+      </w:tr>
+      <w:tr>
+        <w:tc>
+          <w:tcPr>
+            <w:tcW w:w="1503" w:type="dxa"/>
+          </w:tcPr>
+          <w:p>
+            <w:pPr>
+              <w:ind w:left="360"/>
+              <w:rPr>
+                <w:lang w:val="es-ES"/>
+              </w:rPr>
+            </w:pPr>
+            <w:r>
+              <w:rPr>
+                <w:lang w:val="es-ES"/>
+              </w:rPr>
+              <w:t>154-qtable.npy</w:t>
+            </w:r>
+          </w:p>
+          <w:p>
+            <w:pPr>
+              <w:rPr>
+                <w:lang w:val="es-ES"/>
+              </w:rPr>
+            </w:pPr>
+          </w:p>
+        </w:tc>
+        <w:tc>
+          <w:tcPr>
+            <w:tcW w:w="6991" w:type="dxa"/>
+          </w:tcPr>
+          <w:p>
+            <w:pPr>
+              <w:rPr>
+                <w:lang w:val="es-ES"/>
+              </w:rPr>
+            </w:pPr>
+            <w:r>
+              <w:rPr>
+                <w:lang w:val="es-ES"/>
+              </w:rPr>
+              <w:drawing>
+                <wp:inline distT="0" distB="0" distL="0" distR="0" wp14:anchorId="2FD8451F" wp14:editId="16E08D1B">
+                  <wp:extent cx="4401164" cy="790685"/>
+                  <wp:effectExtent l="0" t="0" r="0" b="9525"/>
+                  <wp:docPr id="10" name="Imagen 10"/>
+                  <wp:cNvGraphicFramePr>
+                    <a:graphicFrameLocks xmlns:a="http://schemas.openxmlformats.org/drawingml/2006/main" noChangeAspect="1"/>
+                  </wp:cNvGraphicFramePr>
+                  <a:graphic xmlns:a="http://schemas.openxmlformats.org/drawingml/2006/main">
+                    <a:graphicData uri="http://schemas.openxmlformats.org/drawingml/2006/picture">
+                      <pic:pic xmlns:pic="http://schemas.openxmlformats.org/drawingml/2006/picture">
+                        <pic:nvPicPr>
+                          <pic:cNvPr id="1" name=""/>
+                          <pic:cNvPicPr/>
+                        </pic:nvPicPr>
+                        <pic:blipFill>
+                          <a:blip r:embed="rId14"/>
+                          <a:stretch>
+                            <a:fillRect/>
+                          </a:stretch>
+                        </pic:blipFill>
+                        <pic:spPr>
+                          <a:xfrm>
+                            <a:off x="0" y="0"/>
+                            <a:ext cx="4401164" cy="790685"/>
+                          </a:xfrm>
+                          <a:prstGeom prst="rect">
+                            <a:avLst/>
+                          </a:prstGeom>
+                        </pic:spPr>
+                      </pic:pic>
+                    </a:graphicData>
+                  </a:graphic>
+                </wp:inline>
+              </w:drawing>
+            </w:r>
+          </w:p>
+        </w:tc>
+      </w:tr>
+      <w:tr>
+        <w:tc>
+          <w:tcPr>
+            <w:tcW w:w="1503" w:type="dxa"/>
+          </w:tcPr>
+          <w:p>
+            <w:pPr>
+              <w:ind w:left="360"/>
+              <w:rPr>
+                <w:lang w:val="es-ES"/>
+              </w:rPr>
+            </w:pPr>
+            <w:r>
+              <w:rPr>
+                <w:lang w:val="es-ES"/>
+              </w:rPr>
+              <w:lastRenderedPageBreak/>
+              <w:t>157-qtable.npy</w:t>
+            </w:r>
+          </w:p>
+          <w:p>
+            <w:pPr>
+              <w:rPr>
+                <w:lang w:val="es-ES"/>
+              </w:rPr>
+            </w:pPr>
+          </w:p>
+        </w:tc>
+        <w:tc>
+          <w:tcPr>
+            <w:tcW w:w="6991" w:type="dxa"/>
+          </w:tcPr>
+          <w:p>
+            <w:pPr>
+              <w:rPr>
+                <w:u w:val="single"/>
+                <w:lang w:val="es-ES"/>
+              </w:rPr>
+            </w:pPr>
+            <w:r>
+              <w:rPr>
+                <w:lang w:val="es-ES"/>
+              </w:rPr>
+              <w:drawing>
+                <wp:inline distT="0" distB="0" distL="0" distR="0" wp14:anchorId="239A2E5B" wp14:editId="6CF12B41">
+                  <wp:extent cx="4248743" cy="733527"/>
+                  <wp:effectExtent l="0" t="0" r="0" b="9525"/>
+                  <wp:docPr id="11" name="Imagen 11"/>
+                  <wp:cNvGraphicFramePr>
+                    <a:graphicFrameLocks xmlns:a="http://schemas.openxmlformats.org/drawingml/2006/main" noChangeAspect="1"/>
+                  </wp:cNvGraphicFramePr>
+                  <a:graphic xmlns:a="http://schemas.openxmlformats.org/drawingml/2006/main">
+                    <a:graphicData uri="http://schemas.openxmlformats.org/drawingml/2006/picture">
+                      <pic:pic xmlns:pic="http://schemas.openxmlformats.org/drawingml/2006/picture">
+                        <pic:nvPicPr>
+                          <pic:cNvPr id="1" name=""/>
+                          <pic:cNvPicPr/>
+                        </pic:nvPicPr>
+                        <pic:blipFill>
+                          <a:blip r:embed="rId15"/>
+                          <a:stretch>
+                            <a:fillRect/>
+                          </a:stretch>
+                        </pic:blipFill>
+                        <pic:spPr>
+                          <a:xfrm>
+                            <a:off x="0" y="0"/>
+                            <a:ext cx="4248743" cy="733527"/>
+                          </a:xfrm>
+                          <a:prstGeom prst="rect">
+                            <a:avLst/>
+                          </a:prstGeom>
+                        </pic:spPr>
+                      </pic:pic>
+                    </a:graphicData>
+                  </a:graphic>
+                </wp:inline>
+              </w:drawing>
+            </w:r>
+          </w:p>
+        </w:tc>
+      </w:tr>
+    </w:tbl>
+    <w:p>
+      <w:pPr>
+        <w:rPr>
+          <w:lang w:val="es-ES"/>
+        </w:rPr>
+      </w:pPr>
+    </w:p>
+    <w:p>
+      <w:pPr>
+        <w:rPr>
+          <w:lang w:val="es-ES"/>
+        </w:rPr>
+      </w:pPr>
+    </w:p>
+    <w:p>
+      <w:pPr>
+        <w:rPr>
+          <w:lang w:val="es-ES"/>
+        </w:rPr>
+      </w:pPr>
+      <w:r>
+        <w:rPr>
+          <w:lang w:val="es-ES"/>
+        </w:rPr>
+        <w:t xml:space="preserve">Simulación absurda de 10000000 jugados con la </w:t>
+      </w:r>
+      <w:r>
+        <w:rPr>
+          <w:lang w:val="es-ES"/>
+        </w:rPr>
+        <w:t>101-qtable.npy</w:t>
+      </w:r>
+      <w:r>
+        <w:rPr>
+          <w:lang w:val="es-ES"/>
+        </w:rPr>
+        <w:t>, resultado obtenido:</w:t>
+      </w:r>
+    </w:p>
+    <w:p>
+      <w:pPr>
+        <w:spacing w:after="0" w:line="240" w:lineRule="auto"/>
+        <w:rPr>
+          <w:lang w:val="es-ES"/>
+        </w:rPr>
+      </w:pPr>
     </w:p>
     <w:p>
       <w:pPr>
@@ -5659,6 +7025,25 @@
       <w:contextualSpacing/>
     </w:pPr>
   </w:style>
+  <w:style w:type="table" w:styleId="Tablaconcuadrcula">
+    <w:name w:val="Table Grid"/>
+    <w:basedOn w:val="Tablanormal"/>
+    <w:uiPriority w:val="39"/>
+    <w:rsid w:val="004B6706"/>
+    <w:pPr>
+      <w:spacing w:after="0" w:line="240" w:lineRule="auto"/>
+    </w:pPr>
+    <w:tblPr>
+      <w:tblBorders>
+        <w:top w:val="single" w:sz="4" w:space="0" w:color="auto"/>
+        <w:left w:val="single" w:sz="4" w:space="0" w:color="auto"/>
+        <w:bottom w:val="single" w:sz="4" w:space="0" w:color="auto"/>
+        <w:right w:val="single" w:sz="4" w:space="0" w:color="auto"/>
+        <w:insideH w:val="single" w:sz="4" w:space="0" w:color="auto"/>
+        <w:insideV w:val="single" w:sz="4" w:space="0" w:color="auto"/>
+      </w:tblBorders>
+    </w:tblPr>
+  </w:style>
 </w:styles>
 </file>
 

</xml_diff>